<commit_message>
mô tả sơ bộ về chức năng
</commit_message>
<xml_diff>
--- a/518H0090_518H0661.docx
+++ b/518H0090_518H0661.docx
@@ -2101,17 +2101,18 @@
           <w:lang w:val="vi-VN"/>
         </w:rPr>
       </w:pPr>
-      <w:bookmarkStart w:id="2" w:name="_Toc72096734"/>
     </w:p>
     <w:sdt>
       <w:sdtPr>
         <w:rPr>
           <w:rFonts w:hint="default" w:ascii="Times New Roman" w:hAnsi="Times New Roman" w:eastAsia="SimSun" w:cs="Times New Roman"/>
-          <w:sz w:val="24"/>
-          <w:szCs w:val="24"/>
+          <w:b/>
+          <w:bCs/>
+          <w:sz w:val="28"/>
+          <w:szCs w:val="28"/>
           <w:lang w:val="en-US" w:eastAsia="en-US" w:bidi="ar-SA"/>
         </w:rPr>
-        <w:id w:val="147451045"/>
+        <w:id w:val="147482713"/>
         <w15:color w:val="DBDBDB"/>
         <w:docPartObj>
           <w:docPartGallery w:val="Table of Contents"/>
@@ -2120,11 +2121,11 @@
       </w:sdtPr>
       <w:sdtEndPr>
         <w:rPr>
-          <w:rFonts w:hint="default" w:ascii="Times New Roman" w:hAnsi="Times New Roman" w:eastAsia="Times New Roman" w:cs="Times New Roman"/>
+          <w:rFonts w:ascii="Times New Roman" w:hAnsi="Times New Roman" w:eastAsia="Times New Roman" w:cs="Times New Roman"/>
           <w:b/>
           <w:sz w:val="32"/>
           <w:szCs w:val="32"/>
-          <w:lang w:val="en-US" w:eastAsia="en-US" w:bidi="ar-SA"/>
+          <w:lang w:val="vi-VN" w:eastAsia="en-US" w:bidi="ar-SA"/>
         </w:rPr>
       </w:sdtEndPr>
       <w:sdtContent>
@@ -2135,17 +2136,23 @@
             <w:jc w:val="center"/>
             <w:rPr>
               <w:rFonts w:hint="default" w:ascii="Times New Roman" w:hAnsi="Times New Roman" w:cs="Times New Roman"/>
-              <w:sz w:val="24"/>
-              <w:szCs w:val="24"/>
+              <w:b/>
+              <w:bCs/>
+              <w:sz w:val="28"/>
+              <w:szCs w:val="28"/>
+              <w:lang w:val="en-US"/>
             </w:rPr>
           </w:pPr>
           <w:r>
             <w:rPr>
               <w:rFonts w:hint="default" w:ascii="Times New Roman" w:hAnsi="Times New Roman" w:eastAsia="SimSun" w:cs="Times New Roman"/>
-              <w:sz w:val="24"/>
-              <w:szCs w:val="24"/>
+              <w:b/>
+              <w:bCs/>
+              <w:sz w:val="28"/>
+              <w:szCs w:val="28"/>
+              <w:lang w:val="en-US"/>
             </w:rPr>
-            <w:t>Catalog</w:t>
+            <w:t>MỤC LỤC</w:t>
           </w:r>
         </w:p>
         <w:p>
@@ -2155,128 +2162,113 @@
               <w:tab w:val="right" w:leader="dot" w:pos="9121"/>
             </w:tabs>
             <w:rPr>
-              <w:rFonts w:hint="default" w:ascii="Times New Roman" w:hAnsi="Times New Roman" w:cs="Times New Roman"/>
-              <w:sz w:val="24"/>
-              <w:szCs w:val="24"/>
+              <w:sz w:val="28"/>
+              <w:szCs w:val="28"/>
             </w:rPr>
           </w:pPr>
           <w:r>
             <w:rPr>
-              <w:rFonts w:hint="default" w:ascii="Times New Roman" w:hAnsi="Times New Roman" w:cs="Times New Roman"/>
-              <w:sz w:val="24"/>
-              <w:szCs w:val="24"/>
-              <w:lang w:val="en-US"/>
+              <w:sz w:val="28"/>
+              <w:szCs w:val="28"/>
+              <w:lang w:val="vi-VN"/>
             </w:rPr>
             <w:fldChar w:fldCharType="begin"/>
           </w:r>
           <w:r>
             <w:rPr>
-              <w:rFonts w:hint="default" w:ascii="Times New Roman" w:hAnsi="Times New Roman" w:cs="Times New Roman"/>
-              <w:sz w:val="24"/>
-              <w:szCs w:val="24"/>
-              <w:lang w:val="en-US"/>
+              <w:sz w:val="28"/>
+              <w:szCs w:val="28"/>
+              <w:lang w:val="vi-VN"/>
             </w:rPr>
             <w:instrText xml:space="preserve">TOC \o "1-3" \h \u </w:instrText>
           </w:r>
           <w:r>
             <w:rPr>
-              <w:rFonts w:hint="default" w:ascii="Times New Roman" w:hAnsi="Times New Roman" w:cs="Times New Roman"/>
-              <w:sz w:val="24"/>
-              <w:szCs w:val="24"/>
-              <w:lang w:val="en-US"/>
+              <w:sz w:val="28"/>
+              <w:szCs w:val="28"/>
+              <w:lang w:val="vi-VN"/>
             </w:rPr>
             <w:fldChar w:fldCharType="separate"/>
           </w:r>
           <w:r>
             <w:rPr>
-              <w:rFonts w:hint="default" w:ascii="Times New Roman" w:hAnsi="Times New Roman" w:cs="Times New Roman"/>
-              <w:sz w:val="24"/>
-              <w:szCs w:val="24"/>
-              <w:lang w:val="en-US"/>
+              <w:sz w:val="28"/>
+              <w:szCs w:val="28"/>
+              <w:lang w:val="vi-VN"/>
             </w:rPr>
             <w:fldChar w:fldCharType="begin"/>
           </w:r>
           <w:r>
             <w:rPr>
-              <w:rFonts w:hint="default" w:ascii="Times New Roman" w:hAnsi="Times New Roman" w:cs="Times New Roman"/>
-              <w:sz w:val="24"/>
-              <w:szCs w:val="24"/>
-              <w:lang w:val="en-US"/>
+              <w:sz w:val="28"/>
+              <w:szCs w:val="28"/>
+              <w:lang w:val="vi-VN"/>
             </w:rPr>
-            <w:instrText xml:space="preserve"> HYPERLINK \l _Toc9977 </w:instrText>
+            <w:instrText xml:space="preserve"> HYPERLINK \l _Toc25468 </w:instrText>
           </w:r>
           <w:r>
             <w:rPr>
-              <w:rFonts w:hint="default" w:ascii="Times New Roman" w:hAnsi="Times New Roman" w:cs="Times New Roman"/>
-              <w:sz w:val="24"/>
-              <w:szCs w:val="24"/>
-              <w:lang w:val="en-US"/>
+              <w:sz w:val="28"/>
+              <w:szCs w:val="28"/>
+              <w:lang w:val="vi-VN"/>
             </w:rPr>
             <w:fldChar w:fldCharType="separate"/>
           </w:r>
           <w:r>
             <w:rPr>
-              <w:rFonts w:hint="default" w:ascii="Times New Roman" w:hAnsi="Times New Roman" w:cs="Times New Roman"/>
-              <w:sz w:val="24"/>
-              <w:szCs w:val="24"/>
+              <w:sz w:val="28"/>
+              <w:szCs w:val="28"/>
               <w:lang w:val="vi-VN"/>
             </w:rPr>
             <w:t>TÓM TẮT</w:t>
           </w:r>
           <w:r>
             <w:rPr>
-              <w:rFonts w:hint="default" w:ascii="Times New Roman" w:hAnsi="Times New Roman" w:cs="Times New Roman"/>
-              <w:sz w:val="24"/>
-              <w:szCs w:val="24"/>
+              <w:sz w:val="28"/>
+              <w:szCs w:val="28"/>
             </w:rPr>
             <w:tab/>
           </w:r>
           <w:r>
             <w:rPr>
-              <w:rFonts w:hint="default" w:ascii="Times New Roman" w:hAnsi="Times New Roman" w:cs="Times New Roman"/>
-              <w:sz w:val="24"/>
-              <w:szCs w:val="24"/>
+              <w:sz w:val="28"/>
+              <w:szCs w:val="28"/>
             </w:rPr>
             <w:fldChar w:fldCharType="begin"/>
           </w:r>
           <w:r>
             <w:rPr>
-              <w:rFonts w:hint="default" w:ascii="Times New Roman" w:hAnsi="Times New Roman" w:cs="Times New Roman"/>
-              <w:sz w:val="24"/>
-              <w:szCs w:val="24"/>
+              <w:sz w:val="28"/>
+              <w:szCs w:val="28"/>
             </w:rPr>
-            <w:instrText xml:space="preserve"> PAGEREF _Toc9977 \h </w:instrText>
+            <w:instrText xml:space="preserve"> PAGEREF _Toc25468 \h </w:instrText>
           </w:r>
           <w:r>
             <w:rPr>
-              <w:rFonts w:hint="default" w:ascii="Times New Roman" w:hAnsi="Times New Roman" w:cs="Times New Roman"/>
-              <w:sz w:val="24"/>
-              <w:szCs w:val="24"/>
+              <w:sz w:val="28"/>
+              <w:szCs w:val="28"/>
             </w:rPr>
             <w:fldChar w:fldCharType="separate"/>
           </w:r>
           <w:r>
             <w:rPr>
-              <w:rFonts w:hint="default" w:ascii="Times New Roman" w:hAnsi="Times New Roman" w:cs="Times New Roman"/>
-              <w:sz w:val="24"/>
-              <w:szCs w:val="24"/>
+              <w:sz w:val="28"/>
+              <w:szCs w:val="28"/>
             </w:rPr>
             <w:t>v</w:t>
           </w:r>
           <w:r>
             <w:rPr>
-              <w:rFonts w:hint="default" w:ascii="Times New Roman" w:hAnsi="Times New Roman" w:cs="Times New Roman"/>
-              <w:sz w:val="24"/>
-              <w:szCs w:val="24"/>
+              <w:sz w:val="28"/>
+              <w:szCs w:val="28"/>
             </w:rPr>
             <w:fldChar w:fldCharType="end"/>
           </w:r>
           <w:r>
             <w:rPr>
-              <w:rFonts w:hint="default" w:ascii="Times New Roman" w:hAnsi="Times New Roman" w:cs="Times New Roman"/>
-              <w:sz w:val="24"/>
-              <w:szCs w:val="24"/>
-              <w:lang w:val="en-US"/>
+              <w:sz w:val="28"/>
+              <w:szCs w:val="28"/>
+              <w:lang w:val="vi-VN"/>
             </w:rPr>
             <w:fldChar w:fldCharType="end"/>
           </w:r>
@@ -2288,101 +2280,90 @@
               <w:tab w:val="right" w:leader="dot" w:pos="9121"/>
             </w:tabs>
             <w:rPr>
-              <w:rFonts w:hint="default" w:ascii="Times New Roman" w:hAnsi="Times New Roman" w:cs="Times New Roman"/>
-              <w:sz w:val="24"/>
-              <w:szCs w:val="24"/>
+              <w:sz w:val="28"/>
+              <w:szCs w:val="28"/>
             </w:rPr>
           </w:pPr>
           <w:r>
             <w:rPr>
-              <w:rFonts w:hint="default" w:ascii="Times New Roman" w:hAnsi="Times New Roman" w:cs="Times New Roman"/>
-              <w:sz w:val="24"/>
-              <w:szCs w:val="24"/>
-              <w:lang w:val="en-US"/>
+              <w:sz w:val="28"/>
+              <w:szCs w:val="28"/>
+              <w:lang w:val="vi-VN"/>
             </w:rPr>
             <w:fldChar w:fldCharType="begin"/>
           </w:r>
           <w:r>
             <w:rPr>
-              <w:rFonts w:hint="default" w:ascii="Times New Roman" w:hAnsi="Times New Roman" w:cs="Times New Roman"/>
-              <w:sz w:val="24"/>
-              <w:szCs w:val="24"/>
-              <w:lang w:val="en-US"/>
+              <w:sz w:val="28"/>
+              <w:szCs w:val="28"/>
+              <w:lang w:val="vi-VN"/>
             </w:rPr>
-            <w:instrText xml:space="preserve"> HYPERLINK \l _Toc24772 </w:instrText>
+            <w:instrText xml:space="preserve"> HYPERLINK \l _Toc20363 </w:instrText>
           </w:r>
           <w:r>
             <w:rPr>
-              <w:rFonts w:hint="default" w:ascii="Times New Roman" w:hAnsi="Times New Roman" w:cs="Times New Roman"/>
-              <w:sz w:val="24"/>
-              <w:szCs w:val="24"/>
-              <w:lang w:val="en-US"/>
+              <w:sz w:val="28"/>
+              <w:szCs w:val="28"/>
+              <w:lang w:val="vi-VN"/>
             </w:rPr>
             <w:fldChar w:fldCharType="separate"/>
           </w:r>
           <w:r>
             <w:rPr>
-              <w:rFonts w:hint="default" w:ascii="Times New Roman" w:hAnsi="Times New Roman" w:cs="Times New Roman"/>
-              <w:sz w:val="24"/>
-              <w:szCs w:val="24"/>
+              <w:rFonts w:hint="default"/>
+              <w:sz w:val="28"/>
+              <w:szCs w:val="28"/>
               <w:lang w:val="en-US"/>
             </w:rPr>
             <w:t>CHƯƠNG 1: GIỚI THIỆU</w:t>
           </w:r>
           <w:r>
             <w:rPr>
-              <w:rFonts w:hint="default" w:ascii="Times New Roman" w:hAnsi="Times New Roman" w:cs="Times New Roman"/>
-              <w:sz w:val="24"/>
-              <w:szCs w:val="24"/>
+              <w:sz w:val="28"/>
+              <w:szCs w:val="28"/>
             </w:rPr>
             <w:tab/>
           </w:r>
           <w:r>
             <w:rPr>
-              <w:rFonts w:hint="default" w:ascii="Times New Roman" w:hAnsi="Times New Roman" w:cs="Times New Roman"/>
-              <w:sz w:val="24"/>
-              <w:szCs w:val="24"/>
+              <w:sz w:val="28"/>
+              <w:szCs w:val="28"/>
             </w:rPr>
             <w:fldChar w:fldCharType="begin"/>
           </w:r>
           <w:r>
             <w:rPr>
-              <w:rFonts w:hint="default" w:ascii="Times New Roman" w:hAnsi="Times New Roman" w:cs="Times New Roman"/>
-              <w:sz w:val="24"/>
-              <w:szCs w:val="24"/>
+              <w:sz w:val="28"/>
+              <w:szCs w:val="28"/>
             </w:rPr>
-            <w:instrText xml:space="preserve"> PAGEREF _Toc24772 \h </w:instrText>
+            <w:instrText xml:space="preserve"> PAGEREF _Toc20363 \h </w:instrText>
           </w:r>
           <w:r>
             <w:rPr>
-              <w:rFonts w:hint="default" w:ascii="Times New Roman" w:hAnsi="Times New Roman" w:cs="Times New Roman"/>
-              <w:sz w:val="24"/>
-              <w:szCs w:val="24"/>
+              <w:sz w:val="28"/>
+              <w:szCs w:val="28"/>
             </w:rPr>
             <w:fldChar w:fldCharType="separate"/>
           </w:r>
           <w:r>
             <w:rPr>
-              <w:rFonts w:hint="default" w:ascii="Times New Roman" w:hAnsi="Times New Roman" w:cs="Times New Roman"/>
-              <w:sz w:val="24"/>
-              <w:szCs w:val="24"/>
+              <w:sz w:val="28"/>
+              <w:szCs w:val="28"/>
             </w:rPr>
             <w:t>1</w:t>
           </w:r>
           <w:r>
             <w:rPr>
-              <w:rFonts w:hint="default" w:ascii="Times New Roman" w:hAnsi="Times New Roman" w:cs="Times New Roman"/>
-              <w:sz w:val="24"/>
-              <w:szCs w:val="24"/>
+              <w:sz w:val="28"/>
+              <w:szCs w:val="28"/>
             </w:rPr>
             <w:fldChar w:fldCharType="end"/>
           </w:r>
           <w:r>
             <w:rPr>
-              <w:rFonts w:hint="default" w:ascii="Times New Roman" w:hAnsi="Times New Roman" w:cs="Times New Roman"/>
-              <w:sz w:val="24"/>
-              <w:szCs w:val="24"/>
-              <w:lang w:val="en-US"/>
+              <w:sz w:val="28"/>
+              <w:szCs w:val="28"/>
+              <w:lang w:val="vi-VN"/>
             </w:rPr>
             <w:fldChar w:fldCharType="end"/>
           </w:r>
@@ -2394,101 +2375,90 @@
               <w:tab w:val="right" w:leader="dot" w:pos="9121"/>
             </w:tabs>
             <w:rPr>
-              <w:rFonts w:hint="default" w:ascii="Times New Roman" w:hAnsi="Times New Roman" w:cs="Times New Roman"/>
-              <w:sz w:val="24"/>
-              <w:szCs w:val="24"/>
+              <w:sz w:val="28"/>
+              <w:szCs w:val="28"/>
             </w:rPr>
           </w:pPr>
           <w:r>
             <w:rPr>
-              <w:rFonts w:hint="default" w:ascii="Times New Roman" w:hAnsi="Times New Roman" w:cs="Times New Roman"/>
-              <w:sz w:val="24"/>
-              <w:szCs w:val="24"/>
-              <w:lang w:val="en-US"/>
+              <w:sz w:val="28"/>
+              <w:szCs w:val="28"/>
+              <w:lang w:val="vi-VN"/>
             </w:rPr>
             <w:fldChar w:fldCharType="begin"/>
           </w:r>
           <w:r>
             <w:rPr>
-              <w:rFonts w:hint="default" w:ascii="Times New Roman" w:hAnsi="Times New Roman" w:cs="Times New Roman"/>
-              <w:sz w:val="24"/>
-              <w:szCs w:val="24"/>
-              <w:lang w:val="en-US"/>
+              <w:sz w:val="28"/>
+              <w:szCs w:val="28"/>
+              <w:lang w:val="vi-VN"/>
             </w:rPr>
-            <w:instrText xml:space="preserve"> HYPERLINK \l _Toc29870 </w:instrText>
+            <w:instrText xml:space="preserve"> HYPERLINK \l _Toc6829 </w:instrText>
           </w:r>
           <w:r>
             <w:rPr>
-              <w:rFonts w:hint="default" w:ascii="Times New Roman" w:hAnsi="Times New Roman" w:cs="Times New Roman"/>
-              <w:sz w:val="24"/>
-              <w:szCs w:val="24"/>
-              <w:lang w:val="en-US"/>
+              <w:sz w:val="28"/>
+              <w:szCs w:val="28"/>
+              <w:lang w:val="vi-VN"/>
             </w:rPr>
             <w:fldChar w:fldCharType="separate"/>
           </w:r>
           <w:r>
             <w:rPr>
-              <w:rFonts w:hint="default" w:ascii="Times New Roman" w:hAnsi="Times New Roman" w:cs="Times New Roman"/>
-              <w:sz w:val="24"/>
-              <w:szCs w:val="24"/>
+              <w:rFonts w:hint="default"/>
+              <w:sz w:val="28"/>
+              <w:szCs w:val="28"/>
               <w:lang w:val="en-US"/>
             </w:rPr>
             <w:t>CHƯƠNG 2: MÔ TẢ ỨNG DỤNG QUẢN LÝ.</w:t>
           </w:r>
           <w:r>
             <w:rPr>
-              <w:rFonts w:hint="default" w:ascii="Times New Roman" w:hAnsi="Times New Roman" w:cs="Times New Roman"/>
-              <w:sz w:val="24"/>
-              <w:szCs w:val="24"/>
+              <w:sz w:val="28"/>
+              <w:szCs w:val="28"/>
             </w:rPr>
             <w:tab/>
           </w:r>
           <w:r>
             <w:rPr>
-              <w:rFonts w:hint="default" w:ascii="Times New Roman" w:hAnsi="Times New Roman" w:cs="Times New Roman"/>
-              <w:sz w:val="24"/>
-              <w:szCs w:val="24"/>
+              <w:sz w:val="28"/>
+              <w:szCs w:val="28"/>
             </w:rPr>
             <w:fldChar w:fldCharType="begin"/>
           </w:r>
           <w:r>
             <w:rPr>
-              <w:rFonts w:hint="default" w:ascii="Times New Roman" w:hAnsi="Times New Roman" w:cs="Times New Roman"/>
-              <w:sz w:val="24"/>
-              <w:szCs w:val="24"/>
+              <w:sz w:val="28"/>
+              <w:szCs w:val="28"/>
             </w:rPr>
-            <w:instrText xml:space="preserve"> PAGEREF _Toc29870 \h </w:instrText>
+            <w:instrText xml:space="preserve"> PAGEREF _Toc6829 \h </w:instrText>
           </w:r>
           <w:r>
             <w:rPr>
-              <w:rFonts w:hint="default" w:ascii="Times New Roman" w:hAnsi="Times New Roman" w:cs="Times New Roman"/>
-              <w:sz w:val="24"/>
-              <w:szCs w:val="24"/>
+              <w:sz w:val="28"/>
+              <w:szCs w:val="28"/>
             </w:rPr>
             <w:fldChar w:fldCharType="separate"/>
           </w:r>
           <w:r>
             <w:rPr>
-              <w:rFonts w:hint="default" w:ascii="Times New Roman" w:hAnsi="Times New Roman" w:cs="Times New Roman"/>
-              <w:sz w:val="24"/>
-              <w:szCs w:val="24"/>
+              <w:sz w:val="28"/>
+              <w:szCs w:val="28"/>
             </w:rPr>
             <w:t>2</w:t>
           </w:r>
           <w:r>
             <w:rPr>
-              <w:rFonts w:hint="default" w:ascii="Times New Roman" w:hAnsi="Times New Roman" w:cs="Times New Roman"/>
-              <w:sz w:val="24"/>
-              <w:szCs w:val="24"/>
+              <w:sz w:val="28"/>
+              <w:szCs w:val="28"/>
             </w:rPr>
             <w:fldChar w:fldCharType="end"/>
           </w:r>
           <w:r>
             <w:rPr>
-              <w:rFonts w:hint="default" w:ascii="Times New Roman" w:hAnsi="Times New Roman" w:cs="Times New Roman"/>
-              <w:sz w:val="24"/>
-              <w:szCs w:val="24"/>
-              <w:lang w:val="en-US"/>
+              <w:sz w:val="28"/>
+              <w:szCs w:val="28"/>
+              <w:lang w:val="vi-VN"/>
             </w:rPr>
             <w:fldChar w:fldCharType="end"/>
           </w:r>
@@ -2500,101 +2470,90 @@
               <w:tab w:val="right" w:leader="dot" w:pos="9121"/>
             </w:tabs>
             <w:rPr>
-              <w:rFonts w:hint="default" w:ascii="Times New Roman" w:hAnsi="Times New Roman" w:cs="Times New Roman"/>
-              <w:sz w:val="24"/>
-              <w:szCs w:val="24"/>
+              <w:sz w:val="28"/>
+              <w:szCs w:val="28"/>
             </w:rPr>
           </w:pPr>
           <w:r>
             <w:rPr>
-              <w:rFonts w:hint="default" w:ascii="Times New Roman" w:hAnsi="Times New Roman" w:cs="Times New Roman"/>
-              <w:sz w:val="24"/>
-              <w:szCs w:val="24"/>
-              <w:lang w:val="en-US"/>
+              <w:sz w:val="28"/>
+              <w:szCs w:val="28"/>
+              <w:lang w:val="vi-VN"/>
             </w:rPr>
             <w:fldChar w:fldCharType="begin"/>
           </w:r>
           <w:r>
             <w:rPr>
-              <w:rFonts w:hint="default" w:ascii="Times New Roman" w:hAnsi="Times New Roman" w:cs="Times New Roman"/>
-              <w:sz w:val="24"/>
-              <w:szCs w:val="24"/>
-              <w:lang w:val="en-US"/>
+              <w:sz w:val="28"/>
+              <w:szCs w:val="28"/>
+              <w:lang w:val="vi-VN"/>
             </w:rPr>
-            <w:instrText xml:space="preserve"> HYPERLINK \l _Toc31550 </w:instrText>
+            <w:instrText xml:space="preserve"> HYPERLINK \l _Toc5254 </w:instrText>
           </w:r>
           <w:r>
             <w:rPr>
-              <w:rFonts w:hint="default" w:ascii="Times New Roman" w:hAnsi="Times New Roman" w:cs="Times New Roman"/>
-              <w:sz w:val="24"/>
-              <w:szCs w:val="24"/>
-              <w:lang w:val="en-US"/>
+              <w:sz w:val="28"/>
+              <w:szCs w:val="28"/>
+              <w:lang w:val="vi-VN"/>
             </w:rPr>
             <w:fldChar w:fldCharType="separate"/>
           </w:r>
           <w:r>
             <w:rPr>
-              <w:rFonts w:hint="default" w:ascii="Times New Roman" w:hAnsi="Times New Roman" w:cs="Times New Roman"/>
-              <w:sz w:val="24"/>
-              <w:szCs w:val="24"/>
+              <w:rFonts w:hint="default"/>
+              <w:sz w:val="28"/>
+              <w:szCs w:val="28"/>
               <w:lang w:val="en-US"/>
             </w:rPr>
             <w:t>2.1 Các nhóm chức năng của ứng dụng.</w:t>
           </w:r>
           <w:r>
             <w:rPr>
-              <w:rFonts w:hint="default" w:ascii="Times New Roman" w:hAnsi="Times New Roman" w:cs="Times New Roman"/>
-              <w:sz w:val="24"/>
-              <w:szCs w:val="24"/>
+              <w:sz w:val="28"/>
+              <w:szCs w:val="28"/>
             </w:rPr>
             <w:tab/>
           </w:r>
           <w:r>
             <w:rPr>
-              <w:rFonts w:hint="default" w:ascii="Times New Roman" w:hAnsi="Times New Roman" w:cs="Times New Roman"/>
-              <w:sz w:val="24"/>
-              <w:szCs w:val="24"/>
+              <w:sz w:val="28"/>
+              <w:szCs w:val="28"/>
             </w:rPr>
             <w:fldChar w:fldCharType="begin"/>
           </w:r>
           <w:r>
             <w:rPr>
-              <w:rFonts w:hint="default" w:ascii="Times New Roman" w:hAnsi="Times New Roman" w:cs="Times New Roman"/>
-              <w:sz w:val="24"/>
-              <w:szCs w:val="24"/>
+              <w:sz w:val="28"/>
+              <w:szCs w:val="28"/>
             </w:rPr>
-            <w:instrText xml:space="preserve"> PAGEREF _Toc31550 \h </w:instrText>
+            <w:instrText xml:space="preserve"> PAGEREF _Toc5254 \h </w:instrText>
           </w:r>
           <w:r>
             <w:rPr>
-              <w:rFonts w:hint="default" w:ascii="Times New Roman" w:hAnsi="Times New Roman" w:cs="Times New Roman"/>
-              <w:sz w:val="24"/>
-              <w:szCs w:val="24"/>
+              <w:sz w:val="28"/>
+              <w:szCs w:val="28"/>
             </w:rPr>
             <w:fldChar w:fldCharType="separate"/>
           </w:r>
           <w:r>
             <w:rPr>
-              <w:rFonts w:hint="default" w:ascii="Times New Roman" w:hAnsi="Times New Roman" w:cs="Times New Roman"/>
-              <w:sz w:val="24"/>
-              <w:szCs w:val="24"/>
+              <w:sz w:val="28"/>
+              <w:szCs w:val="28"/>
             </w:rPr>
             <w:t>2</w:t>
           </w:r>
           <w:r>
             <w:rPr>
-              <w:rFonts w:hint="default" w:ascii="Times New Roman" w:hAnsi="Times New Roman" w:cs="Times New Roman"/>
-              <w:sz w:val="24"/>
-              <w:szCs w:val="24"/>
+              <w:sz w:val="28"/>
+              <w:szCs w:val="28"/>
             </w:rPr>
             <w:fldChar w:fldCharType="end"/>
           </w:r>
           <w:r>
             <w:rPr>
-              <w:rFonts w:hint="default" w:ascii="Times New Roman" w:hAnsi="Times New Roman" w:cs="Times New Roman"/>
-              <w:sz w:val="24"/>
-              <w:szCs w:val="24"/>
-              <w:lang w:val="en-US"/>
+              <w:sz w:val="28"/>
+              <w:szCs w:val="28"/>
+              <w:lang w:val="vi-VN"/>
             </w:rPr>
             <w:fldChar w:fldCharType="end"/>
           </w:r>
@@ -2606,101 +2565,90 @@
               <w:tab w:val="right" w:leader="dot" w:pos="9121"/>
             </w:tabs>
             <w:rPr>
-              <w:rFonts w:hint="default" w:ascii="Times New Roman" w:hAnsi="Times New Roman" w:cs="Times New Roman"/>
-              <w:sz w:val="24"/>
-              <w:szCs w:val="24"/>
+              <w:sz w:val="28"/>
+              <w:szCs w:val="28"/>
             </w:rPr>
           </w:pPr>
           <w:r>
             <w:rPr>
-              <w:rFonts w:hint="default" w:ascii="Times New Roman" w:hAnsi="Times New Roman" w:cs="Times New Roman"/>
-              <w:sz w:val="24"/>
-              <w:szCs w:val="24"/>
-              <w:lang w:val="en-US"/>
+              <w:sz w:val="28"/>
+              <w:szCs w:val="28"/>
+              <w:lang w:val="vi-VN"/>
             </w:rPr>
             <w:fldChar w:fldCharType="begin"/>
           </w:r>
           <w:r>
             <w:rPr>
-              <w:rFonts w:hint="default" w:ascii="Times New Roman" w:hAnsi="Times New Roman" w:cs="Times New Roman"/>
-              <w:sz w:val="24"/>
-              <w:szCs w:val="24"/>
-              <w:lang w:val="en-US"/>
+              <w:sz w:val="28"/>
+              <w:szCs w:val="28"/>
+              <w:lang w:val="vi-VN"/>
             </w:rPr>
-            <w:instrText xml:space="preserve"> HYPERLINK \l _Toc19992 </w:instrText>
+            <w:instrText xml:space="preserve"> HYPERLINK \l _Toc14767 </w:instrText>
           </w:r>
           <w:r>
             <w:rPr>
-              <w:rFonts w:hint="default" w:ascii="Times New Roman" w:hAnsi="Times New Roman" w:cs="Times New Roman"/>
-              <w:sz w:val="24"/>
-              <w:szCs w:val="24"/>
-              <w:lang w:val="en-US"/>
+              <w:sz w:val="28"/>
+              <w:szCs w:val="28"/>
+              <w:lang w:val="vi-VN"/>
             </w:rPr>
             <w:fldChar w:fldCharType="separate"/>
           </w:r>
           <w:r>
             <w:rPr>
-              <w:rFonts w:hint="default" w:ascii="Times New Roman" w:hAnsi="Times New Roman" w:cs="Times New Roman"/>
-              <w:sz w:val="24"/>
-              <w:szCs w:val="24"/>
+              <w:rFonts w:hint="default"/>
+              <w:sz w:val="28"/>
+              <w:szCs w:val="28"/>
               <w:lang w:val="en-US"/>
             </w:rPr>
             <w:t>2.2 Xác định các chức năng chính của ứng dụng.</w:t>
           </w:r>
           <w:r>
             <w:rPr>
-              <w:rFonts w:hint="default" w:ascii="Times New Roman" w:hAnsi="Times New Roman" w:cs="Times New Roman"/>
-              <w:sz w:val="24"/>
-              <w:szCs w:val="24"/>
+              <w:sz w:val="28"/>
+              <w:szCs w:val="28"/>
             </w:rPr>
             <w:tab/>
           </w:r>
           <w:r>
             <w:rPr>
-              <w:rFonts w:hint="default" w:ascii="Times New Roman" w:hAnsi="Times New Roman" w:cs="Times New Roman"/>
-              <w:sz w:val="24"/>
-              <w:szCs w:val="24"/>
+              <w:sz w:val="28"/>
+              <w:szCs w:val="28"/>
             </w:rPr>
             <w:fldChar w:fldCharType="begin"/>
           </w:r>
           <w:r>
             <w:rPr>
-              <w:rFonts w:hint="default" w:ascii="Times New Roman" w:hAnsi="Times New Roman" w:cs="Times New Roman"/>
-              <w:sz w:val="24"/>
-              <w:szCs w:val="24"/>
+              <w:sz w:val="28"/>
+              <w:szCs w:val="28"/>
             </w:rPr>
-            <w:instrText xml:space="preserve"> PAGEREF _Toc19992 \h </w:instrText>
+            <w:instrText xml:space="preserve"> PAGEREF _Toc14767 \h </w:instrText>
           </w:r>
           <w:r>
             <w:rPr>
-              <w:rFonts w:hint="default" w:ascii="Times New Roman" w:hAnsi="Times New Roman" w:cs="Times New Roman"/>
-              <w:sz w:val="24"/>
-              <w:szCs w:val="24"/>
+              <w:sz w:val="28"/>
+              <w:szCs w:val="28"/>
             </w:rPr>
             <w:fldChar w:fldCharType="separate"/>
           </w:r>
           <w:r>
             <w:rPr>
-              <w:rFonts w:hint="default" w:ascii="Times New Roman" w:hAnsi="Times New Roman" w:cs="Times New Roman"/>
-              <w:sz w:val="24"/>
-              <w:szCs w:val="24"/>
+              <w:sz w:val="28"/>
+              <w:szCs w:val="28"/>
             </w:rPr>
             <w:t>2</w:t>
           </w:r>
           <w:r>
             <w:rPr>
-              <w:rFonts w:hint="default" w:ascii="Times New Roman" w:hAnsi="Times New Roman" w:cs="Times New Roman"/>
-              <w:sz w:val="24"/>
-              <w:szCs w:val="24"/>
+              <w:sz w:val="28"/>
+              <w:szCs w:val="28"/>
             </w:rPr>
             <w:fldChar w:fldCharType="end"/>
           </w:r>
           <w:r>
             <w:rPr>
-              <w:rFonts w:hint="default" w:ascii="Times New Roman" w:hAnsi="Times New Roman" w:cs="Times New Roman"/>
-              <w:sz w:val="24"/>
-              <w:szCs w:val="24"/>
-              <w:lang w:val="en-US"/>
+              <w:sz w:val="28"/>
+              <w:szCs w:val="28"/>
+              <w:lang w:val="vi-VN"/>
             </w:rPr>
             <w:fldChar w:fldCharType="end"/>
           </w:r>
@@ -2712,101 +2660,90 @@
               <w:tab w:val="right" w:leader="dot" w:pos="9121"/>
             </w:tabs>
             <w:rPr>
-              <w:rFonts w:hint="default" w:ascii="Times New Roman" w:hAnsi="Times New Roman" w:cs="Times New Roman"/>
-              <w:sz w:val="24"/>
-              <w:szCs w:val="24"/>
+              <w:sz w:val="28"/>
+              <w:szCs w:val="28"/>
             </w:rPr>
           </w:pPr>
           <w:r>
             <w:rPr>
-              <w:rFonts w:hint="default" w:ascii="Times New Roman" w:hAnsi="Times New Roman" w:cs="Times New Roman"/>
-              <w:sz w:val="24"/>
-              <w:szCs w:val="24"/>
-              <w:lang w:val="en-US"/>
+              <w:sz w:val="28"/>
+              <w:szCs w:val="28"/>
+              <w:lang w:val="vi-VN"/>
             </w:rPr>
             <w:fldChar w:fldCharType="begin"/>
           </w:r>
           <w:r>
             <w:rPr>
-              <w:rFonts w:hint="default" w:ascii="Times New Roman" w:hAnsi="Times New Roman" w:cs="Times New Roman"/>
-              <w:sz w:val="24"/>
-              <w:szCs w:val="24"/>
-              <w:lang w:val="en-US"/>
+              <w:sz w:val="28"/>
+              <w:szCs w:val="28"/>
+              <w:lang w:val="vi-VN"/>
             </w:rPr>
-            <w:instrText xml:space="preserve"> HYPERLINK \l _Toc22938 </w:instrText>
+            <w:instrText xml:space="preserve"> HYPERLINK \l _Toc25798 </w:instrText>
           </w:r>
           <w:r>
             <w:rPr>
-              <w:rFonts w:hint="default" w:ascii="Times New Roman" w:hAnsi="Times New Roman" w:cs="Times New Roman"/>
-              <w:sz w:val="24"/>
-              <w:szCs w:val="24"/>
-              <w:lang w:val="en-US"/>
+              <w:sz w:val="28"/>
+              <w:szCs w:val="28"/>
+              <w:lang w:val="vi-VN"/>
             </w:rPr>
             <w:fldChar w:fldCharType="separate"/>
           </w:r>
           <w:r>
             <w:rPr>
-              <w:rFonts w:hint="default" w:ascii="Times New Roman" w:hAnsi="Times New Roman" w:cs="Times New Roman"/>
-              <w:sz w:val="24"/>
-              <w:szCs w:val="24"/>
+              <w:rFonts w:hint="default"/>
+              <w:sz w:val="28"/>
+              <w:szCs w:val="28"/>
               <w:lang w:val="en-US"/>
             </w:rPr>
             <w:t>CHƯƠNG 3: User Interface Design.</w:t>
           </w:r>
           <w:r>
             <w:rPr>
-              <w:rFonts w:hint="default" w:ascii="Times New Roman" w:hAnsi="Times New Roman" w:cs="Times New Roman"/>
-              <w:sz w:val="24"/>
-              <w:szCs w:val="24"/>
+              <w:sz w:val="28"/>
+              <w:szCs w:val="28"/>
             </w:rPr>
             <w:tab/>
           </w:r>
           <w:r>
             <w:rPr>
-              <w:rFonts w:hint="default" w:ascii="Times New Roman" w:hAnsi="Times New Roman" w:cs="Times New Roman"/>
-              <w:sz w:val="24"/>
-              <w:szCs w:val="24"/>
+              <w:sz w:val="28"/>
+              <w:szCs w:val="28"/>
             </w:rPr>
             <w:fldChar w:fldCharType="begin"/>
           </w:r>
           <w:r>
             <w:rPr>
-              <w:rFonts w:hint="default" w:ascii="Times New Roman" w:hAnsi="Times New Roman" w:cs="Times New Roman"/>
-              <w:sz w:val="24"/>
-              <w:szCs w:val="24"/>
+              <w:sz w:val="28"/>
+              <w:szCs w:val="28"/>
             </w:rPr>
-            <w:instrText xml:space="preserve"> PAGEREF _Toc22938 \h </w:instrText>
+            <w:instrText xml:space="preserve"> PAGEREF _Toc25798 \h </w:instrText>
           </w:r>
           <w:r>
             <w:rPr>
-              <w:rFonts w:hint="default" w:ascii="Times New Roman" w:hAnsi="Times New Roman" w:cs="Times New Roman"/>
-              <w:sz w:val="24"/>
-              <w:szCs w:val="24"/>
+              <w:sz w:val="28"/>
+              <w:szCs w:val="28"/>
             </w:rPr>
             <w:fldChar w:fldCharType="separate"/>
           </w:r>
           <w:r>
             <w:rPr>
-              <w:rFonts w:hint="default" w:ascii="Times New Roman" w:hAnsi="Times New Roman" w:cs="Times New Roman"/>
-              <w:sz w:val="24"/>
-              <w:szCs w:val="24"/>
+              <w:sz w:val="28"/>
+              <w:szCs w:val="28"/>
             </w:rPr>
             <w:t>9</w:t>
           </w:r>
           <w:r>
             <w:rPr>
-              <w:rFonts w:hint="default" w:ascii="Times New Roman" w:hAnsi="Times New Roman" w:cs="Times New Roman"/>
-              <w:sz w:val="24"/>
-              <w:szCs w:val="24"/>
+              <w:sz w:val="28"/>
+              <w:szCs w:val="28"/>
             </w:rPr>
             <w:fldChar w:fldCharType="end"/>
           </w:r>
           <w:r>
             <w:rPr>
-              <w:rFonts w:hint="default" w:ascii="Times New Roman" w:hAnsi="Times New Roman" w:cs="Times New Roman"/>
-              <w:sz w:val="24"/>
-              <w:szCs w:val="24"/>
-              <w:lang w:val="en-US"/>
+              <w:sz w:val="28"/>
+              <w:szCs w:val="28"/>
+              <w:lang w:val="vi-VN"/>
             </w:rPr>
             <w:fldChar w:fldCharType="end"/>
           </w:r>
@@ -2818,101 +2755,565 @@
               <w:tab w:val="right" w:leader="dot" w:pos="9121"/>
             </w:tabs>
             <w:rPr>
-              <w:rFonts w:hint="default" w:ascii="Times New Roman" w:hAnsi="Times New Roman" w:cs="Times New Roman"/>
-              <w:sz w:val="24"/>
-              <w:szCs w:val="24"/>
+              <w:sz w:val="28"/>
+              <w:szCs w:val="28"/>
             </w:rPr>
           </w:pPr>
           <w:r>
             <w:rPr>
-              <w:rFonts w:hint="default" w:ascii="Times New Roman" w:hAnsi="Times New Roman" w:cs="Times New Roman"/>
-              <w:sz w:val="24"/>
-              <w:szCs w:val="24"/>
-              <w:lang w:val="en-US"/>
+              <w:sz w:val="28"/>
+              <w:szCs w:val="28"/>
+              <w:lang w:val="vi-VN"/>
             </w:rPr>
             <w:fldChar w:fldCharType="begin"/>
           </w:r>
           <w:r>
             <w:rPr>
-              <w:rFonts w:hint="default" w:ascii="Times New Roman" w:hAnsi="Times New Roman" w:cs="Times New Roman"/>
-              <w:sz w:val="24"/>
-              <w:szCs w:val="24"/>
-              <w:lang w:val="en-US"/>
+              <w:sz w:val="28"/>
+              <w:szCs w:val="28"/>
+              <w:lang w:val="vi-VN"/>
             </w:rPr>
-            <w:instrText xml:space="preserve"> HYPERLINK \l _Toc17360 </w:instrText>
+            <w:instrText xml:space="preserve"> HYPERLINK \l _Toc23484 </w:instrText>
           </w:r>
           <w:r>
             <w:rPr>
-              <w:rFonts w:hint="default" w:ascii="Times New Roman" w:hAnsi="Times New Roman" w:cs="Times New Roman"/>
-              <w:sz w:val="24"/>
-              <w:szCs w:val="24"/>
-              <w:lang w:val="en-US"/>
+              <w:sz w:val="28"/>
+              <w:szCs w:val="28"/>
+              <w:lang w:val="vi-VN"/>
             </w:rPr>
             <w:fldChar w:fldCharType="separate"/>
           </w:r>
           <w:r>
             <w:rPr>
-              <w:rFonts w:hint="default" w:ascii="Times New Roman" w:hAnsi="Times New Roman" w:cs="Times New Roman"/>
-              <w:sz w:val="24"/>
-              <w:szCs w:val="24"/>
+              <w:rFonts w:hint="default"/>
+              <w:sz w:val="28"/>
+              <w:szCs w:val="28"/>
               <w:lang w:val="en-US"/>
             </w:rPr>
             <w:t>Accont</w:t>
           </w:r>
           <w:r>
             <w:rPr>
-              <w:rFonts w:hint="default" w:ascii="Times New Roman" w:hAnsi="Times New Roman" w:cs="Times New Roman"/>
-              <w:sz w:val="24"/>
-              <w:szCs w:val="24"/>
+              <w:sz w:val="28"/>
+              <w:szCs w:val="28"/>
             </w:rPr>
             <w:tab/>
           </w:r>
           <w:r>
             <w:rPr>
-              <w:rFonts w:hint="default" w:ascii="Times New Roman" w:hAnsi="Times New Roman" w:cs="Times New Roman"/>
-              <w:sz w:val="24"/>
-              <w:szCs w:val="24"/>
+              <w:sz w:val="28"/>
+              <w:szCs w:val="28"/>
             </w:rPr>
             <w:fldChar w:fldCharType="begin"/>
           </w:r>
           <w:r>
             <w:rPr>
-              <w:rFonts w:hint="default" w:ascii="Times New Roman" w:hAnsi="Times New Roman" w:cs="Times New Roman"/>
-              <w:sz w:val="24"/>
-              <w:szCs w:val="24"/>
+              <w:sz w:val="28"/>
+              <w:szCs w:val="28"/>
             </w:rPr>
-            <w:instrText xml:space="preserve"> PAGEREF _Toc17360 \h </w:instrText>
+            <w:instrText xml:space="preserve"> PAGEREF _Toc23484 \h </w:instrText>
           </w:r>
           <w:r>
             <w:rPr>
-              <w:rFonts w:hint="default" w:ascii="Times New Roman" w:hAnsi="Times New Roman" w:cs="Times New Roman"/>
-              <w:sz w:val="24"/>
-              <w:szCs w:val="24"/>
+              <w:sz w:val="28"/>
+              <w:szCs w:val="28"/>
             </w:rPr>
             <w:fldChar w:fldCharType="separate"/>
           </w:r>
           <w:r>
             <w:rPr>
-              <w:rFonts w:hint="default" w:ascii="Times New Roman" w:hAnsi="Times New Roman" w:cs="Times New Roman"/>
-              <w:sz w:val="24"/>
-              <w:szCs w:val="24"/>
+              <w:sz w:val="28"/>
+              <w:szCs w:val="28"/>
             </w:rPr>
             <w:t>9</w:t>
           </w:r>
           <w:r>
             <w:rPr>
-              <w:rFonts w:hint="default" w:ascii="Times New Roman" w:hAnsi="Times New Roman" w:cs="Times New Roman"/>
-              <w:sz w:val="24"/>
-              <w:szCs w:val="24"/>
+              <w:sz w:val="28"/>
+              <w:szCs w:val="28"/>
             </w:rPr>
             <w:fldChar w:fldCharType="end"/>
           </w:r>
           <w:r>
             <w:rPr>
-              <w:rFonts w:hint="default" w:ascii="Times New Roman" w:hAnsi="Times New Roman" w:cs="Times New Roman"/>
-              <w:sz w:val="24"/>
-              <w:szCs w:val="24"/>
+              <w:sz w:val="28"/>
+              <w:szCs w:val="28"/>
+              <w:lang w:val="vi-VN"/>
+            </w:rPr>
+            <w:fldChar w:fldCharType="end"/>
+          </w:r>
+        </w:p>
+        <w:p>
+          <w:pPr>
+            <w:pStyle w:val="52"/>
+            <w:tabs>
+              <w:tab w:val="right" w:leader="dot" w:pos="9121"/>
+            </w:tabs>
+            <w:rPr>
+              <w:sz w:val="28"/>
+              <w:szCs w:val="28"/>
+            </w:rPr>
+          </w:pPr>
+          <w:r>
+            <w:rPr>
+              <w:sz w:val="28"/>
+              <w:szCs w:val="28"/>
+              <w:lang w:val="vi-VN"/>
+            </w:rPr>
+            <w:fldChar w:fldCharType="begin"/>
+          </w:r>
+          <w:r>
+            <w:rPr>
+              <w:sz w:val="28"/>
+              <w:szCs w:val="28"/>
+              <w:lang w:val="vi-VN"/>
+            </w:rPr>
+            <w:instrText xml:space="preserve"> HYPERLINK \l _Toc30293 </w:instrText>
+          </w:r>
+          <w:r>
+            <w:rPr>
+              <w:sz w:val="28"/>
+              <w:szCs w:val="28"/>
+              <w:lang w:val="vi-VN"/>
+            </w:rPr>
+            <w:fldChar w:fldCharType="separate"/>
+          </w:r>
+          <w:r>
+            <w:rPr>
+              <w:rFonts w:hint="default"/>
+              <w:sz w:val="28"/>
+              <w:szCs w:val="28"/>
               <w:lang w:val="en-US"/>
+            </w:rPr>
+            <w:t>Quản lý hóa đơn</w:t>
+          </w:r>
+          <w:r>
+            <w:rPr>
+              <w:sz w:val="28"/>
+              <w:szCs w:val="28"/>
+            </w:rPr>
+            <w:tab/>
+          </w:r>
+          <w:r>
+            <w:rPr>
+              <w:sz w:val="28"/>
+              <w:szCs w:val="28"/>
+            </w:rPr>
+            <w:fldChar w:fldCharType="begin"/>
+          </w:r>
+          <w:r>
+            <w:rPr>
+              <w:sz w:val="28"/>
+              <w:szCs w:val="28"/>
+            </w:rPr>
+            <w:instrText xml:space="preserve"> PAGEREF _Toc30293 \h </w:instrText>
+          </w:r>
+          <w:r>
+            <w:rPr>
+              <w:sz w:val="28"/>
+              <w:szCs w:val="28"/>
+            </w:rPr>
+            <w:fldChar w:fldCharType="separate"/>
+          </w:r>
+          <w:r>
+            <w:rPr>
+              <w:sz w:val="28"/>
+              <w:szCs w:val="28"/>
+            </w:rPr>
+            <w:t>10</w:t>
+          </w:r>
+          <w:r>
+            <w:rPr>
+              <w:sz w:val="28"/>
+              <w:szCs w:val="28"/>
+            </w:rPr>
+            <w:fldChar w:fldCharType="end"/>
+          </w:r>
+          <w:r>
+            <w:rPr>
+              <w:sz w:val="28"/>
+              <w:szCs w:val="28"/>
+              <w:lang w:val="vi-VN"/>
+            </w:rPr>
+            <w:fldChar w:fldCharType="end"/>
+          </w:r>
+        </w:p>
+        <w:p>
+          <w:pPr>
+            <w:pStyle w:val="52"/>
+            <w:tabs>
+              <w:tab w:val="right" w:leader="dot" w:pos="9121"/>
+            </w:tabs>
+            <w:rPr>
+              <w:sz w:val="28"/>
+              <w:szCs w:val="28"/>
+            </w:rPr>
+          </w:pPr>
+          <w:r>
+            <w:rPr>
+              <w:sz w:val="28"/>
+              <w:szCs w:val="28"/>
+              <w:lang w:val="vi-VN"/>
+            </w:rPr>
+            <w:fldChar w:fldCharType="begin"/>
+          </w:r>
+          <w:r>
+            <w:rPr>
+              <w:sz w:val="28"/>
+              <w:szCs w:val="28"/>
+              <w:lang w:val="vi-VN"/>
+            </w:rPr>
+            <w:instrText xml:space="preserve"> HYPERLINK \l _Toc12169 </w:instrText>
+          </w:r>
+          <w:r>
+            <w:rPr>
+              <w:sz w:val="28"/>
+              <w:szCs w:val="28"/>
+              <w:lang w:val="vi-VN"/>
+            </w:rPr>
+            <w:fldChar w:fldCharType="separate"/>
+          </w:r>
+          <w:r>
+            <w:rPr>
+              <w:rFonts w:hint="default"/>
+              <w:sz w:val="28"/>
+              <w:szCs w:val="28"/>
+              <w:lang w:val="en-US"/>
+            </w:rPr>
+            <w:t>Quản lý thông tin khách hàng.</w:t>
+          </w:r>
+          <w:r>
+            <w:rPr>
+              <w:sz w:val="28"/>
+              <w:szCs w:val="28"/>
+            </w:rPr>
+            <w:tab/>
+          </w:r>
+          <w:r>
+            <w:rPr>
+              <w:sz w:val="28"/>
+              <w:szCs w:val="28"/>
+            </w:rPr>
+            <w:fldChar w:fldCharType="begin"/>
+          </w:r>
+          <w:r>
+            <w:rPr>
+              <w:sz w:val="28"/>
+              <w:szCs w:val="28"/>
+            </w:rPr>
+            <w:instrText xml:space="preserve"> PAGEREF _Toc12169 \h </w:instrText>
+          </w:r>
+          <w:r>
+            <w:rPr>
+              <w:sz w:val="28"/>
+              <w:szCs w:val="28"/>
+            </w:rPr>
+            <w:fldChar w:fldCharType="separate"/>
+          </w:r>
+          <w:r>
+            <w:rPr>
+              <w:sz w:val="28"/>
+              <w:szCs w:val="28"/>
+            </w:rPr>
+            <w:t>12</w:t>
+          </w:r>
+          <w:r>
+            <w:rPr>
+              <w:sz w:val="28"/>
+              <w:szCs w:val="28"/>
+            </w:rPr>
+            <w:fldChar w:fldCharType="end"/>
+          </w:r>
+          <w:r>
+            <w:rPr>
+              <w:sz w:val="28"/>
+              <w:szCs w:val="28"/>
+              <w:lang w:val="vi-VN"/>
+            </w:rPr>
+            <w:fldChar w:fldCharType="end"/>
+          </w:r>
+        </w:p>
+        <w:p>
+          <w:pPr>
+            <w:pStyle w:val="52"/>
+            <w:tabs>
+              <w:tab w:val="right" w:leader="dot" w:pos="9121"/>
+            </w:tabs>
+            <w:rPr>
+              <w:sz w:val="28"/>
+              <w:szCs w:val="28"/>
+            </w:rPr>
+          </w:pPr>
+          <w:r>
+            <w:rPr>
+              <w:sz w:val="28"/>
+              <w:szCs w:val="28"/>
+              <w:lang w:val="vi-VN"/>
+            </w:rPr>
+            <w:fldChar w:fldCharType="begin"/>
+          </w:r>
+          <w:r>
+            <w:rPr>
+              <w:sz w:val="28"/>
+              <w:szCs w:val="28"/>
+              <w:lang w:val="vi-VN"/>
+            </w:rPr>
+            <w:instrText xml:space="preserve"> HYPERLINK \l _Toc4770 </w:instrText>
+          </w:r>
+          <w:r>
+            <w:rPr>
+              <w:sz w:val="28"/>
+              <w:szCs w:val="28"/>
+              <w:lang w:val="vi-VN"/>
+            </w:rPr>
+            <w:fldChar w:fldCharType="separate"/>
+          </w:r>
+          <w:r>
+            <w:rPr>
+              <w:rFonts w:hint="default"/>
+              <w:sz w:val="28"/>
+              <w:szCs w:val="28"/>
+              <w:lang w:val="en-US"/>
+            </w:rPr>
+            <w:t>Quản lý bàn và gỏi hàng.</w:t>
+          </w:r>
+          <w:r>
+            <w:rPr>
+              <w:sz w:val="28"/>
+              <w:szCs w:val="28"/>
+            </w:rPr>
+            <w:tab/>
+          </w:r>
+          <w:r>
+            <w:rPr>
+              <w:sz w:val="28"/>
+              <w:szCs w:val="28"/>
+            </w:rPr>
+            <w:fldChar w:fldCharType="begin"/>
+          </w:r>
+          <w:r>
+            <w:rPr>
+              <w:sz w:val="28"/>
+              <w:szCs w:val="28"/>
+            </w:rPr>
+            <w:instrText xml:space="preserve"> PAGEREF _Toc4770 \h </w:instrText>
+          </w:r>
+          <w:r>
+            <w:rPr>
+              <w:sz w:val="28"/>
+              <w:szCs w:val="28"/>
+            </w:rPr>
+            <w:fldChar w:fldCharType="separate"/>
+          </w:r>
+          <w:r>
+            <w:rPr>
+              <w:sz w:val="28"/>
+              <w:szCs w:val="28"/>
+            </w:rPr>
+            <w:t>14</w:t>
+          </w:r>
+          <w:r>
+            <w:rPr>
+              <w:sz w:val="28"/>
+              <w:szCs w:val="28"/>
+            </w:rPr>
+            <w:fldChar w:fldCharType="end"/>
+          </w:r>
+          <w:r>
+            <w:rPr>
+              <w:sz w:val="28"/>
+              <w:szCs w:val="28"/>
+              <w:lang w:val="vi-VN"/>
+            </w:rPr>
+            <w:fldChar w:fldCharType="end"/>
+          </w:r>
+        </w:p>
+        <w:p>
+          <w:pPr>
+            <w:pStyle w:val="52"/>
+            <w:tabs>
+              <w:tab w:val="right" w:leader="dot" w:pos="9121"/>
+            </w:tabs>
+            <w:rPr>
+              <w:sz w:val="28"/>
+              <w:szCs w:val="28"/>
+            </w:rPr>
+          </w:pPr>
+          <w:r>
+            <w:rPr>
+              <w:sz w:val="28"/>
+              <w:szCs w:val="28"/>
+              <w:lang w:val="vi-VN"/>
+            </w:rPr>
+            <w:fldChar w:fldCharType="begin"/>
+          </w:r>
+          <w:r>
+            <w:rPr>
+              <w:sz w:val="28"/>
+              <w:szCs w:val="28"/>
+              <w:lang w:val="vi-VN"/>
+            </w:rPr>
+            <w:instrText xml:space="preserve"> HYPERLINK \l _Toc44 </w:instrText>
+          </w:r>
+          <w:r>
+            <w:rPr>
+              <w:sz w:val="28"/>
+              <w:szCs w:val="28"/>
+              <w:lang w:val="vi-VN"/>
+            </w:rPr>
+            <w:fldChar w:fldCharType="separate"/>
+          </w:r>
+          <w:r>
+            <w:rPr>
+              <w:rFonts w:hint="default"/>
+              <w:sz w:val="28"/>
+              <w:szCs w:val="28"/>
+              <w:lang w:val="en-US"/>
+            </w:rPr>
+            <w:t>Quản lý tài khoảng</w:t>
+          </w:r>
+          <w:r>
+            <w:rPr>
+              <w:sz w:val="28"/>
+              <w:szCs w:val="28"/>
+            </w:rPr>
+            <w:tab/>
+          </w:r>
+          <w:r>
+            <w:rPr>
+              <w:sz w:val="28"/>
+              <w:szCs w:val="28"/>
+            </w:rPr>
+            <w:fldChar w:fldCharType="begin"/>
+          </w:r>
+          <w:r>
+            <w:rPr>
+              <w:sz w:val="28"/>
+              <w:szCs w:val="28"/>
+            </w:rPr>
+            <w:instrText xml:space="preserve"> PAGEREF _Toc44 \h </w:instrText>
+          </w:r>
+          <w:r>
+            <w:rPr>
+              <w:sz w:val="28"/>
+              <w:szCs w:val="28"/>
+            </w:rPr>
+            <w:fldChar w:fldCharType="separate"/>
+          </w:r>
+          <w:r>
+            <w:rPr>
+              <w:sz w:val="28"/>
+              <w:szCs w:val="28"/>
+            </w:rPr>
+            <w:t>15</w:t>
+          </w:r>
+          <w:r>
+            <w:rPr>
+              <w:sz w:val="28"/>
+              <w:szCs w:val="28"/>
+            </w:rPr>
+            <w:fldChar w:fldCharType="end"/>
+          </w:r>
+          <w:r>
+            <w:rPr>
+              <w:sz w:val="28"/>
+              <w:szCs w:val="28"/>
+              <w:lang w:val="vi-VN"/>
+            </w:rPr>
+            <w:fldChar w:fldCharType="end"/>
+          </w:r>
+        </w:p>
+        <w:p>
+          <w:pPr>
+            <w:pStyle w:val="52"/>
+            <w:tabs>
+              <w:tab w:val="right" w:leader="dot" w:pos="9121"/>
+            </w:tabs>
+            <w:rPr>
+              <w:sz w:val="28"/>
+              <w:szCs w:val="28"/>
+            </w:rPr>
+          </w:pPr>
+          <w:r>
+            <w:rPr>
+              <w:sz w:val="28"/>
+              <w:szCs w:val="28"/>
+              <w:lang w:val="vi-VN"/>
+            </w:rPr>
+            <w:fldChar w:fldCharType="begin"/>
+          </w:r>
+          <w:r>
+            <w:rPr>
+              <w:sz w:val="28"/>
+              <w:szCs w:val="28"/>
+              <w:lang w:val="vi-VN"/>
+            </w:rPr>
+            <w:instrText xml:space="preserve"> HYPERLINK \l _Toc27202 </w:instrText>
+          </w:r>
+          <w:r>
+            <w:rPr>
+              <w:sz w:val="28"/>
+              <w:szCs w:val="28"/>
+              <w:lang w:val="vi-VN"/>
+            </w:rPr>
+            <w:fldChar w:fldCharType="separate"/>
+          </w:r>
+          <w:r>
+            <w:rPr>
+              <w:rFonts w:hint="default"/>
+              <w:sz w:val="28"/>
+              <w:szCs w:val="28"/>
+              <w:lang w:val="en-US"/>
+            </w:rPr>
+            <w:t>Quản lý menu</w:t>
+          </w:r>
+          <w:r>
+            <w:rPr>
+              <w:sz w:val="28"/>
+              <w:szCs w:val="28"/>
+            </w:rPr>
+            <w:tab/>
+          </w:r>
+          <w:r>
+            <w:rPr>
+              <w:sz w:val="28"/>
+              <w:szCs w:val="28"/>
+            </w:rPr>
+            <w:fldChar w:fldCharType="begin"/>
+          </w:r>
+          <w:r>
+            <w:rPr>
+              <w:sz w:val="28"/>
+              <w:szCs w:val="28"/>
+            </w:rPr>
+            <w:instrText xml:space="preserve"> PAGEREF _Toc27202 \h </w:instrText>
+          </w:r>
+          <w:r>
+            <w:rPr>
+              <w:sz w:val="28"/>
+              <w:szCs w:val="28"/>
+            </w:rPr>
+            <w:fldChar w:fldCharType="separate"/>
+          </w:r>
+          <w:r>
+            <w:rPr>
+              <w:sz w:val="28"/>
+              <w:szCs w:val="28"/>
+            </w:rPr>
+            <w:t>17</w:t>
+          </w:r>
+          <w:r>
+            <w:rPr>
+              <w:sz w:val="28"/>
+              <w:szCs w:val="28"/>
+            </w:rPr>
+            <w:fldChar w:fldCharType="end"/>
+          </w:r>
+          <w:r>
+            <w:rPr>
+              <w:sz w:val="28"/>
+              <w:szCs w:val="28"/>
+              <w:lang w:val="vi-VN"/>
             </w:rPr>
             <w:fldChar w:fldCharType="end"/>
           </w:r>
@@ -2924,101 +3325,89 @@
               <w:tab w:val="right" w:leader="dot" w:pos="9121"/>
             </w:tabs>
             <w:rPr>
-              <w:rFonts w:hint="default" w:ascii="Times New Roman" w:hAnsi="Times New Roman" w:cs="Times New Roman"/>
-              <w:sz w:val="24"/>
-              <w:szCs w:val="24"/>
+              <w:sz w:val="28"/>
+              <w:szCs w:val="28"/>
             </w:rPr>
           </w:pPr>
           <w:r>
             <w:rPr>
-              <w:rFonts w:hint="default" w:ascii="Times New Roman" w:hAnsi="Times New Roman" w:cs="Times New Roman"/>
-              <w:sz w:val="24"/>
-              <w:szCs w:val="24"/>
-              <w:lang w:val="en-US"/>
+              <w:sz w:val="28"/>
+              <w:szCs w:val="28"/>
+              <w:lang w:val="vi-VN"/>
             </w:rPr>
             <w:fldChar w:fldCharType="begin"/>
           </w:r>
           <w:r>
             <w:rPr>
-              <w:rFonts w:hint="default" w:ascii="Times New Roman" w:hAnsi="Times New Roman" w:cs="Times New Roman"/>
-              <w:sz w:val="24"/>
-              <w:szCs w:val="24"/>
-              <w:lang w:val="en-US"/>
+              <w:sz w:val="28"/>
+              <w:szCs w:val="28"/>
+              <w:lang w:val="vi-VN"/>
             </w:rPr>
-            <w:instrText xml:space="preserve"> HYPERLINK \l _Toc21549 </w:instrText>
+            <w:instrText xml:space="preserve"> HYPERLINK \l _Toc28245 </w:instrText>
           </w:r>
           <w:r>
             <w:rPr>
-              <w:rFonts w:hint="default" w:ascii="Times New Roman" w:hAnsi="Times New Roman" w:cs="Times New Roman"/>
-              <w:sz w:val="24"/>
-              <w:szCs w:val="24"/>
-              <w:lang w:val="en-US"/>
+              <w:sz w:val="28"/>
+              <w:szCs w:val="28"/>
+              <w:lang w:val="vi-VN"/>
             </w:rPr>
             <w:fldChar w:fldCharType="separate"/>
           </w:r>
           <w:r>
             <w:rPr>
-              <w:rFonts w:hint="default" w:ascii="Times New Roman" w:hAnsi="Times New Roman" w:cs="Times New Roman"/>
-              <w:sz w:val="24"/>
-              <w:szCs w:val="24"/>
+              <w:sz w:val="28"/>
+              <w:szCs w:val="28"/>
               <w:lang w:val="vi-VN"/>
             </w:rPr>
             <w:t>TÀI LIỆU THAM KHẢO</w:t>
           </w:r>
           <w:r>
             <w:rPr>
-              <w:rFonts w:hint="default" w:ascii="Times New Roman" w:hAnsi="Times New Roman" w:cs="Times New Roman"/>
-              <w:sz w:val="24"/>
-              <w:szCs w:val="24"/>
+              <w:sz w:val="28"/>
+              <w:szCs w:val="28"/>
             </w:rPr>
             <w:tab/>
           </w:r>
           <w:r>
             <w:rPr>
-              <w:rFonts w:hint="default" w:ascii="Times New Roman" w:hAnsi="Times New Roman" w:cs="Times New Roman"/>
-              <w:sz w:val="24"/>
-              <w:szCs w:val="24"/>
+              <w:sz w:val="28"/>
+              <w:szCs w:val="28"/>
             </w:rPr>
             <w:fldChar w:fldCharType="begin"/>
           </w:r>
           <w:r>
             <w:rPr>
-              <w:rFonts w:hint="default" w:ascii="Times New Roman" w:hAnsi="Times New Roman" w:cs="Times New Roman"/>
-              <w:sz w:val="24"/>
-              <w:szCs w:val="24"/>
+              <w:sz w:val="28"/>
+              <w:szCs w:val="28"/>
             </w:rPr>
-            <w:instrText xml:space="preserve"> PAGEREF _Toc21549 \h </w:instrText>
+            <w:instrText xml:space="preserve"> PAGEREF _Toc28245 \h </w:instrText>
           </w:r>
           <w:r>
             <w:rPr>
-              <w:rFonts w:hint="default" w:ascii="Times New Roman" w:hAnsi="Times New Roman" w:cs="Times New Roman"/>
-              <w:sz w:val="24"/>
-              <w:szCs w:val="24"/>
+              <w:sz w:val="28"/>
+              <w:szCs w:val="28"/>
             </w:rPr>
             <w:fldChar w:fldCharType="separate"/>
           </w:r>
           <w:r>
             <w:rPr>
-              <w:rFonts w:hint="default" w:ascii="Times New Roman" w:hAnsi="Times New Roman" w:cs="Times New Roman"/>
-              <w:sz w:val="24"/>
-              <w:szCs w:val="24"/>
+              <w:sz w:val="28"/>
+              <w:szCs w:val="28"/>
             </w:rPr>
-            <w:t>16</w:t>
+            <w:t>26</w:t>
           </w:r>
           <w:r>
             <w:rPr>
-              <w:rFonts w:hint="default" w:ascii="Times New Roman" w:hAnsi="Times New Roman" w:cs="Times New Roman"/>
-              <w:sz w:val="24"/>
-              <w:szCs w:val="24"/>
+              <w:sz w:val="28"/>
+              <w:szCs w:val="28"/>
             </w:rPr>
             <w:fldChar w:fldCharType="end"/>
           </w:r>
           <w:r>
             <w:rPr>
-              <w:rFonts w:hint="default" w:ascii="Times New Roman" w:hAnsi="Times New Roman" w:cs="Times New Roman"/>
-              <w:sz w:val="24"/>
-              <w:szCs w:val="24"/>
-              <w:lang w:val="en-US"/>
+              <w:sz w:val="28"/>
+              <w:szCs w:val="28"/>
+              <w:lang w:val="vi-VN"/>
             </w:rPr>
             <w:fldChar w:fldCharType="end"/>
           </w:r>
@@ -3028,16 +3417,14 @@
             <w:pStyle w:val="35"/>
             <w:jc w:val="center"/>
             <w:rPr>
-              <w:rFonts w:hint="default"/>
-              <w:lang w:val="en-US"/>
+              <w:lang w:val="vi-VN"/>
             </w:rPr>
           </w:pPr>
           <w:r>
             <w:rPr>
-              <w:rFonts w:hint="default" w:ascii="Times New Roman" w:hAnsi="Times New Roman" w:cs="Times New Roman"/>
-              <w:sz w:val="24"/>
-              <w:szCs w:val="24"/>
-              <w:lang w:val="en-US"/>
+              <w:sz w:val="28"/>
+              <w:szCs w:val="28"/>
+              <w:lang w:val="vi-VN"/>
             </w:rPr>
             <w:fldChar w:fldCharType="end"/>
           </w:r>
@@ -3219,29 +3606,19 @@
       <w:pPr>
         <w:pStyle w:val="35"/>
         <w:jc w:val="center"/>
+        <w:outlineLvl w:val="0"/>
         <w:rPr>
           <w:lang w:val="vi-VN"/>
         </w:rPr>
       </w:pPr>
-    </w:p>
-    <w:p>
-      <w:pPr>
-        <w:pStyle w:val="35"/>
-        <w:jc w:val="center"/>
-        <w:outlineLvl w:val="0"/>
+      <w:bookmarkStart w:id="2" w:name="_Toc25468"/>
+      <w:r>
         <w:rPr>
           <w:lang w:val="vi-VN"/>
         </w:rPr>
-      </w:pPr>
-      <w:bookmarkStart w:id="3" w:name="_Toc9977"/>
-      <w:r>
-        <w:rPr>
-          <w:lang w:val="vi-VN"/>
-        </w:rPr>
         <w:t>TÓM TẮT</w:t>
       </w:r>
       <w:bookmarkEnd w:id="2"/>
-      <w:bookmarkEnd w:id="3"/>
     </w:p>
     <w:p>
       <w:pPr>
@@ -3366,7 +3743,7 @@
           <w:lang w:val="en-US"/>
         </w:rPr>
       </w:pPr>
-      <w:bookmarkStart w:id="4" w:name="_Toc72096735"/>
+      <w:bookmarkStart w:id="3" w:name="_Toc72096735"/>
     </w:p>
     <w:p>
       <w:pPr>
@@ -3378,7 +3755,7 @@
           <w:lang w:val="en-US"/>
         </w:rPr>
       </w:pPr>
-      <w:bookmarkStart w:id="5" w:name="_Toc24772"/>
+      <w:bookmarkStart w:id="4" w:name="_Toc20363"/>
       <w:r>
         <w:rPr>
           <w:rFonts w:hint="default"/>
@@ -3386,7 +3763,7 @@
         </w:rPr>
         <w:t>CHƯƠNG 1: GIỚI THIỆU</w:t>
       </w:r>
-      <w:bookmarkEnd w:id="5"/>
+      <w:bookmarkEnd w:id="4"/>
     </w:p>
     <w:p>
       <w:pPr>
@@ -3984,7 +4361,7 @@
           <w:lang w:val="en-US"/>
         </w:rPr>
       </w:pPr>
-      <w:bookmarkStart w:id="6" w:name="_Toc29870"/>
+      <w:bookmarkStart w:id="5" w:name="_Toc6829"/>
       <w:r>
         <w:rPr>
           <w:rFonts w:hint="default"/>
@@ -3992,7 +4369,7 @@
         </w:rPr>
         <w:t>CHƯƠNG 2: MÔ TẢ ỨNG DỤNG QUẢN LÝ.</w:t>
       </w:r>
-      <w:bookmarkEnd w:id="6"/>
+      <w:bookmarkEnd w:id="5"/>
     </w:p>
     <w:p>
       <w:pPr>
@@ -4004,7 +4381,7 @@
           <w:lang w:val="en-US"/>
         </w:rPr>
       </w:pPr>
-      <w:bookmarkStart w:id="7" w:name="_Toc31550"/>
+      <w:bookmarkStart w:id="6" w:name="_Toc5254"/>
       <w:r>
         <w:rPr>
           <w:rFonts w:hint="default"/>
@@ -4012,7 +4389,7 @@
         </w:rPr>
         <w:t>2.1 Các nhóm chức năng của ứng dụng.</w:t>
       </w:r>
-      <w:bookmarkEnd w:id="7"/>
+      <w:bookmarkEnd w:id="6"/>
     </w:p>
     <w:p>
       <w:pPr>
@@ -4106,7 +4483,7 @@
           <w:lang w:val="en-US"/>
         </w:rPr>
       </w:pPr>
-      <w:bookmarkStart w:id="8" w:name="_Toc19992"/>
+      <w:bookmarkStart w:id="7" w:name="_Toc14767"/>
       <w:r>
         <w:rPr>
           <w:rFonts w:hint="default"/>
@@ -4114,7 +4491,7 @@
         </w:rPr>
         <w:t>2.2 Xác định các chức năng chính của ứng dụng.</w:t>
       </w:r>
-      <w:bookmarkEnd w:id="8"/>
+      <w:bookmarkEnd w:id="7"/>
     </w:p>
     <w:p>
       <w:pPr>
@@ -4174,7 +4551,7 @@
         <w:t xml:space="preserve"> </w:t>
       </w:r>
     </w:p>
-    <w:bookmarkEnd w:id="4"/>
+    <w:bookmarkEnd w:id="3"/>
     <w:p>
       <w:pPr>
         <w:pStyle w:val="29"/>
@@ -4432,9 +4809,9 @@
         </w:rPr>
         <w:drawing>
           <wp:inline distT="0" distB="0" distL="114300" distR="114300">
-            <wp:extent cx="4206875" cy="7222490"/>
-            <wp:effectExtent l="0" t="0" r="3175" b="16510"/>
-            <wp:docPr id="6" name="Picture 6" descr="all"/>
+            <wp:extent cx="4053205" cy="6959600"/>
+            <wp:effectExtent l="0" t="0" r="4445" b="12700"/>
+            <wp:docPr id="51" name="Picture 51" descr="all"/>
             <wp:cNvGraphicFramePr>
               <a:graphicFrameLocks xmlns:a="http://schemas.openxmlformats.org/drawingml/2006/main" noChangeAspect="1"/>
             </wp:cNvGraphicFramePr>
@@ -4442,7 +4819,7 @@
               <a:graphicData uri="http://schemas.openxmlformats.org/drawingml/2006/picture">
                 <pic:pic xmlns:pic="http://schemas.openxmlformats.org/drawingml/2006/picture">
                   <pic:nvPicPr>
-                    <pic:cNvPr id="6" name="Picture 6" descr="all"/>
+                    <pic:cNvPr id="51" name="Picture 51" descr="all"/>
                     <pic:cNvPicPr>
                       <a:picLocks noChangeAspect="1"/>
                     </pic:cNvPicPr>
@@ -4456,7 +4833,7 @@
                   <pic:spPr>
                     <a:xfrm>
                       <a:off x="0" y="0"/>
-                      <a:ext cx="4206875" cy="7222490"/>
+                      <a:ext cx="4053205" cy="6959600"/>
                     </a:xfrm>
                     <a:prstGeom prst="rect">
                       <a:avLst/>
@@ -4489,21 +4866,36 @@
     </w:p>
     <w:p>
       <w:pPr>
-        <w:pStyle w:val="29"/>
-        <w:rPr>
-          <w:rFonts w:hint="default"/>
-          <w:color w:val="FF0000"/>
-          <w:lang w:val="en-US"/>
-        </w:rPr>
-      </w:pPr>
-      <w:r>
-        <w:rPr>
-          <w:rFonts w:hint="default"/>
-          <w:color w:val="FF0000"/>
-          <w:lang w:val="en-US"/>
-        </w:rPr>
-        <w:t>Bỏ note thêm xóa sửa</w:t>
-      </w:r>
+        <w:pStyle w:val="31"/>
+        <w:bidi w:val="0"/>
+        <w:jc w:val="center"/>
+        <w:rPr>
+          <w:rFonts w:hint="default"/>
+          <w:lang w:val="en-US"/>
+        </w:rPr>
+      </w:pPr>
+    </w:p>
+    <w:p>
+      <w:pPr>
+        <w:pStyle w:val="31"/>
+        <w:bidi w:val="0"/>
+        <w:jc w:val="center"/>
+        <w:rPr>
+          <w:rFonts w:hint="default"/>
+          <w:lang w:val="en-US"/>
+        </w:rPr>
+      </w:pPr>
+    </w:p>
+    <w:p>
+      <w:pPr>
+        <w:pStyle w:val="31"/>
+        <w:bidi w:val="0"/>
+        <w:jc w:val="center"/>
+        <w:rPr>
+          <w:rFonts w:hint="default"/>
+          <w:lang w:val="en-US"/>
+        </w:rPr>
+      </w:pPr>
     </w:p>
     <w:p>
       <w:pPr>
@@ -6205,7 +6597,7 @@
           </w:tblCellMar>
         </w:tblPrEx>
         <w:trPr>
-          <w:trHeight w:val="509" w:hRule="atLeast"/>
+          <w:trHeight w:val="436" w:hRule="atLeast"/>
         </w:trPr>
         <w:tc>
           <w:tcPr>
@@ -6271,7 +6663,7 @@
           </w:tblCellMar>
         </w:tblPrEx>
         <w:trPr>
-          <w:trHeight w:val="634" w:hRule="atLeast"/>
+          <w:trHeight w:val="454" w:hRule="atLeast"/>
         </w:trPr>
         <w:tc>
           <w:tcPr>
@@ -6402,7 +6794,7 @@
           </w:tblCellMar>
         </w:tblPrEx>
         <w:trPr>
-          <w:trHeight w:val="540" w:hRule="atLeast"/>
+          <w:trHeight w:val="493" w:hRule="atLeast"/>
         </w:trPr>
         <w:tc>
           <w:tcPr>
@@ -6467,7 +6859,7 @@
           </w:tblCellMar>
         </w:tblPrEx>
         <w:trPr>
-          <w:trHeight w:val="729" w:hRule="atLeast"/>
+          <w:trHeight w:val="1805" w:hRule="atLeast"/>
         </w:trPr>
         <w:tc>
           <w:tcPr>
@@ -6720,7 +7112,7 @@
           </w:tblCellMar>
         </w:tblPrEx>
         <w:trPr>
-          <w:trHeight w:val="682" w:hRule="atLeast"/>
+          <w:trHeight w:val="459" w:hRule="atLeast"/>
         </w:trPr>
         <w:tc>
           <w:tcPr>
@@ -6786,7 +7178,7 @@
           </w:tblCellMar>
         </w:tblPrEx>
         <w:trPr>
-          <w:trHeight w:val="682" w:hRule="atLeast"/>
+          <w:trHeight w:val="397" w:hRule="atLeast"/>
         </w:trPr>
         <w:tc>
           <w:tcPr>
@@ -7981,7 +8373,9 @@
         </w:tblBorders>
         <w:tblLayout w:type="autofit"/>
         <w:tblCellMar>
+          <w:top w:w="0" w:type="dxa"/>
           <w:left w:w="108" w:type="dxa"/>
+          <w:bottom w:w="0" w:type="dxa"/>
           <w:right w:w="108" w:type="dxa"/>
         </w:tblCellMar>
       </w:tblPr>
@@ -8000,7 +8394,9 @@
             <w:insideV w:val="single" w:color="auto" w:sz="4" w:space="0"/>
           </w:tblBorders>
           <w:tblCellMar>
+            <w:top w:w="0" w:type="dxa"/>
             <w:left w:w="108" w:type="dxa"/>
+            <w:bottom w:w="0" w:type="dxa"/>
             <w:right w:w="108" w:type="dxa"/>
           </w:tblCellMar>
         </w:tblPrEx>
@@ -8044,7 +8440,9 @@
             <w:insideV w:val="single" w:color="auto" w:sz="4" w:space="0"/>
           </w:tblBorders>
           <w:tblCellMar>
+            <w:top w:w="0" w:type="dxa"/>
             <w:left w:w="108" w:type="dxa"/>
+            <w:bottom w:w="0" w:type="dxa"/>
             <w:right w:w="108" w:type="dxa"/>
           </w:tblCellMar>
         </w:tblPrEx>
@@ -8114,7 +8512,9 @@
             <w:insideV w:val="single" w:color="auto" w:sz="4" w:space="0"/>
           </w:tblBorders>
           <w:tblCellMar>
+            <w:top w:w="0" w:type="dxa"/>
             <w:left w:w="108" w:type="dxa"/>
+            <w:bottom w:w="0" w:type="dxa"/>
             <w:right w:w="108" w:type="dxa"/>
           </w:tblCellMar>
         </w:tblPrEx>
@@ -8184,7 +8584,9 @@
             <w:insideV w:val="single" w:color="auto" w:sz="4" w:space="0"/>
           </w:tblBorders>
           <w:tblCellMar>
+            <w:top w:w="0" w:type="dxa"/>
             <w:left w:w="108" w:type="dxa"/>
+            <w:bottom w:w="0" w:type="dxa"/>
             <w:right w:w="108" w:type="dxa"/>
           </w:tblCellMar>
         </w:tblPrEx>
@@ -8276,7 +8678,9 @@
             <w:insideV w:val="single" w:color="auto" w:sz="4" w:space="0"/>
           </w:tblBorders>
           <w:tblCellMar>
+            <w:top w:w="0" w:type="dxa"/>
             <w:left w:w="108" w:type="dxa"/>
+            <w:bottom w:w="0" w:type="dxa"/>
             <w:right w:w="108" w:type="dxa"/>
           </w:tblCellMar>
         </w:tblPrEx>
@@ -8322,7 +8726,9 @@
             <w:insideV w:val="single" w:color="auto" w:sz="4" w:space="0"/>
           </w:tblBorders>
           <w:tblCellMar>
+            <w:top w:w="0" w:type="dxa"/>
             <w:left w:w="108" w:type="dxa"/>
+            <w:bottom w:w="0" w:type="dxa"/>
             <w:right w:w="108" w:type="dxa"/>
           </w:tblCellMar>
         </w:tblPrEx>
@@ -8387,15 +8793,6 @@
     </w:p>
     <w:p>
       <w:pPr>
-        <w:spacing w:after="120" w:line="360" w:lineRule="auto"/>
-        <w:rPr>
-          <w:sz w:val="26"/>
-          <w:szCs w:val="26"/>
-        </w:rPr>
-      </w:pPr>
-    </w:p>
-    <w:p>
-      <w:pPr>
         <w:pStyle w:val="35"/>
         <w:bidi w:val="0"/>
         <w:outlineLvl w:val="1"/>
@@ -8404,7 +8801,7 @@
           <w:lang w:val="en-US"/>
         </w:rPr>
       </w:pPr>
-      <w:bookmarkStart w:id="9" w:name="_Toc22938"/>
+      <w:bookmarkStart w:id="8" w:name="_Toc25798"/>
       <w:r>
         <w:rPr>
           <w:rFonts w:hint="default"/>
@@ -8412,11 +8809,11 @@
         </w:rPr>
         <w:t>CHƯƠNG 3: User Interface Design.</w:t>
       </w:r>
-      <w:bookmarkEnd w:id="9"/>
-    </w:p>
-    <w:p>
-      <w:pPr>
-        <w:pStyle w:val="35"/>
+      <w:bookmarkEnd w:id="8"/>
+    </w:p>
+    <w:p>
+      <w:pPr>
+        <w:pStyle w:val="36"/>
         <w:bidi w:val="0"/>
         <w:outlineLvl w:val="1"/>
         <w:rPr>
@@ -8424,7 +8821,7 @@
           <w:lang w:val="en-US"/>
         </w:rPr>
       </w:pPr>
-      <w:bookmarkStart w:id="10" w:name="_Toc17360"/>
+      <w:bookmarkStart w:id="9" w:name="_Toc23484"/>
       <w:r>
         <w:rPr>
           <w:rFonts w:hint="default"/>
@@ -8432,7 +8829,7 @@
         </w:rPr>
         <w:t>Accont</w:t>
       </w:r>
-      <w:bookmarkEnd w:id="10"/>
+      <w:bookmarkEnd w:id="9"/>
     </w:p>
     <w:p>
       <w:pPr>
@@ -8588,7 +8985,126 @@
     <w:p>
       <w:pPr>
         <w:spacing w:after="120" w:line="360" w:lineRule="auto"/>
-        <w:jc w:val="both"/>
+        <w:ind w:firstLine="720" w:firstLineChars="0"/>
+        <w:jc w:val="left"/>
+        <w:rPr>
+          <w:rFonts w:hint="default"/>
+          <w:b/>
+          <w:bCs/>
+          <w:sz w:val="26"/>
+          <w:szCs w:val="26"/>
+          <w:lang w:val="en-US"/>
+        </w:rPr>
+      </w:pPr>
+      <w:r>
+        <w:rPr>
+          <w:rFonts w:hint="default"/>
+          <w:b/>
+          <w:bCs/>
+          <w:sz w:val="26"/>
+          <w:szCs w:val="26"/>
+          <w:lang w:val="en-US"/>
+        </w:rPr>
+        <w:t xml:space="preserve">Yêu cầu chức năng: </w:t>
+      </w:r>
+    </w:p>
+    <w:p>
+      <w:pPr>
+        <w:spacing w:after="120" w:line="360" w:lineRule="auto"/>
+        <w:ind w:firstLine="720" w:firstLineChars="0"/>
+        <w:jc w:val="left"/>
+        <w:rPr>
+          <w:rFonts w:hint="default"/>
+          <w:b w:val="0"/>
+          <w:bCs w:val="0"/>
+          <w:sz w:val="26"/>
+          <w:szCs w:val="26"/>
+          <w:lang w:val="en-US"/>
+        </w:rPr>
+      </w:pPr>
+      <w:r>
+        <w:rPr>
+          <w:rFonts w:hint="default"/>
+          <w:b w:val="0"/>
+          <w:bCs w:val="0"/>
+          <w:sz w:val="26"/>
+          <w:szCs w:val="26"/>
+          <w:lang w:val="en-US"/>
+        </w:rPr>
+        <w:t>- Trả về thông báo khi người dùng điền không đầy đủ các trường thông tin.</w:t>
+      </w:r>
+    </w:p>
+    <w:p>
+      <w:pPr>
+        <w:spacing w:after="120" w:line="360" w:lineRule="auto"/>
+        <w:ind w:firstLine="720" w:firstLineChars="0"/>
+        <w:jc w:val="left"/>
+        <w:rPr>
+          <w:rFonts w:hint="default"/>
+          <w:sz w:val="26"/>
+          <w:szCs w:val="26"/>
+          <w:lang w:val="en-US"/>
+        </w:rPr>
+      </w:pPr>
+      <w:r>
+        <w:rPr>
+          <w:rFonts w:hint="default"/>
+          <w:sz w:val="26"/>
+          <w:szCs w:val="26"/>
+          <w:lang w:val="en-US"/>
+        </w:rPr>
+        <w:t>- Gủi các xác nhận khi muốn cập nhật thông tin hay mật khẩu.</w:t>
+      </w:r>
+    </w:p>
+    <w:p>
+      <w:pPr>
+        <w:spacing w:after="120" w:line="360" w:lineRule="auto"/>
+        <w:ind w:firstLine="720" w:firstLineChars="0"/>
+        <w:jc w:val="left"/>
+        <w:rPr>
+          <w:rFonts w:hint="default"/>
+          <w:sz w:val="26"/>
+          <w:szCs w:val="26"/>
+          <w:lang w:val="en-US"/>
+        </w:rPr>
+      </w:pPr>
+      <w:r>
+        <w:rPr>
+          <w:rFonts w:hint="default"/>
+          <w:sz w:val="26"/>
+          <w:szCs w:val="26"/>
+          <w:lang w:val="en-US"/>
+        </w:rPr>
+        <w:t>- Hiển thị thông tin.</w:t>
+      </w:r>
+    </w:p>
+    <w:p>
+      <w:pPr>
+        <w:spacing w:after="120" w:line="360" w:lineRule="auto"/>
+        <w:ind w:firstLine="720" w:firstLineChars="0"/>
+        <w:jc w:val="left"/>
+        <w:rPr>
+          <w:rFonts w:hint="default"/>
+          <w:sz w:val="26"/>
+          <w:szCs w:val="26"/>
+          <w:lang w:val="en-US"/>
+        </w:rPr>
+      </w:pPr>
+      <w:r>
+        <w:rPr>
+          <w:rFonts w:hint="default"/>
+          <w:sz w:val="26"/>
+          <w:szCs w:val="26"/>
+          <w:lang w:val="en-US"/>
+        </w:rPr>
+        <w:t>Mô tả chức năng: Account cung cấp khả năng thay đổi các thông tin cá nhân cho toàn bộ người dùng ví dụ: cập nhật thông tin, cập nhật mật khẩu.</w:t>
+      </w:r>
+    </w:p>
+    <w:p>
+      <w:pPr>
+        <w:spacing w:after="120" w:line="360" w:lineRule="auto"/>
+        <w:ind w:firstLine="720" w:firstLineChars="0"/>
+        <w:jc w:val="left"/>
         <w:rPr>
           <w:rFonts w:hint="default"/>
           <w:sz w:val="26"/>
@@ -8611,99 +9127,32 @@
     </w:p>
     <w:p>
       <w:pPr>
-        <w:spacing w:after="120" w:line="360" w:lineRule="auto"/>
-        <w:jc w:val="both"/>
-        <w:rPr>
-          <w:rFonts w:hint="default"/>
-          <w:sz w:val="26"/>
-          <w:szCs w:val="26"/>
-          <w:lang w:val="en-US"/>
-        </w:rPr>
-      </w:pPr>
-    </w:p>
-    <w:p>
-      <w:pPr>
-        <w:spacing w:after="120" w:line="360" w:lineRule="auto"/>
-        <w:jc w:val="both"/>
-        <w:rPr>
-          <w:rFonts w:hint="default"/>
-          <w:sz w:val="26"/>
-          <w:szCs w:val="26"/>
-          <w:lang w:val="en-US"/>
-        </w:rPr>
-      </w:pPr>
-    </w:p>
-    <w:p>
-      <w:pPr>
-        <w:spacing w:after="120" w:line="360" w:lineRule="auto"/>
-        <w:jc w:val="both"/>
-        <w:rPr>
-          <w:rFonts w:hint="default"/>
-          <w:sz w:val="26"/>
-          <w:szCs w:val="26"/>
-          <w:lang w:val="en-US"/>
-        </w:rPr>
-      </w:pPr>
-    </w:p>
-    <w:p>
-      <w:pPr>
-        <w:spacing w:after="120" w:line="360" w:lineRule="auto"/>
-        <w:jc w:val="both"/>
-        <w:rPr>
-          <w:rFonts w:hint="default"/>
-          <w:sz w:val="26"/>
-          <w:szCs w:val="26"/>
-          <w:lang w:val="en-US"/>
-        </w:rPr>
-      </w:pPr>
-    </w:p>
-    <w:p>
-      <w:pPr>
-        <w:spacing w:after="120" w:line="360" w:lineRule="auto"/>
-        <w:jc w:val="both"/>
-        <w:rPr>
-          <w:rFonts w:hint="default"/>
-          <w:sz w:val="26"/>
-          <w:szCs w:val="26"/>
-          <w:lang w:val="en-US"/>
-        </w:rPr>
-      </w:pPr>
-    </w:p>
-    <w:p>
-      <w:pPr>
-        <w:spacing w:after="120" w:line="360" w:lineRule="auto"/>
-        <w:jc w:val="both"/>
-        <w:rPr>
-          <w:rFonts w:hint="default"/>
-          <w:sz w:val="26"/>
-          <w:szCs w:val="26"/>
-          <w:lang w:val="en-US"/>
-        </w:rPr>
-      </w:pPr>
-    </w:p>
-    <w:p>
-      <w:pPr>
-        <w:spacing w:after="120" w:line="360" w:lineRule="auto"/>
-        <w:jc w:val="both"/>
+        <w:pStyle w:val="36"/>
+        <w:bidi w:val="0"/>
+        <w:outlineLvl w:val="1"/>
         <w:rPr>
           <w:rFonts w:hint="default"/>
           <w:b/>
           <w:bCs/>
-          <w:sz w:val="26"/>
-          <w:szCs w:val="26"/>
-          <w:lang w:val="en-US"/>
-        </w:rPr>
-      </w:pPr>
-      <w:r>
-        <w:rPr>
-          <w:rFonts w:hint="default"/>
-          <w:b/>
-          <w:bCs/>
-          <w:sz w:val="26"/>
-          <w:szCs w:val="26"/>
-          <w:lang w:val="en-US"/>
-        </w:rPr>
-        <w:t xml:space="preserve">Quản lý hóa đơn </w:t>
+          <w:szCs w:val="26"/>
+          <w:lang w:val="en-US"/>
+        </w:rPr>
+      </w:pPr>
+      <w:bookmarkStart w:id="10" w:name="_Toc30293"/>
+      <w:r>
+        <w:rPr>
+          <w:rFonts w:hint="default"/>
+          <w:lang w:val="en-US"/>
+        </w:rPr>
+        <w:t>Quản lý hóa đơn</w:t>
+      </w:r>
+      <w:bookmarkEnd w:id="10"/>
+      <w:r>
+        <w:rPr>
+          <w:rFonts w:hint="default"/>
+          <w:lang w:val="en-US"/>
+        </w:rPr>
+        <w:t xml:space="preserve"> </w:t>
       </w:r>
     </w:p>
     <w:p>
@@ -9304,47 +9753,413 @@
     <w:p>
       <w:pPr>
         <w:spacing w:after="120" w:line="360" w:lineRule="auto"/>
-        <w:jc w:val="distribute"/>
-        <w:rPr>
-          <w:rFonts w:hint="default"/>
-          <w:sz w:val="26"/>
-          <w:szCs w:val="26"/>
-          <w:lang w:val="en-US"/>
-        </w:rPr>
-      </w:pPr>
+        <w:jc w:val="left"/>
+        <w:rPr>
+          <w:rFonts w:hint="default"/>
+          <w:sz w:val="26"/>
+          <w:szCs w:val="26"/>
+          <w:lang w:val="en-US"/>
+        </w:rPr>
+      </w:pPr>
+      <w:r>
+        <w:rPr>
+          <w:rFonts w:hint="default"/>
+          <w:sz w:val="26"/>
+          <w:szCs w:val="26"/>
+          <w:lang w:val="en-US"/>
+        </w:rPr>
+        <w:t>Mô tả chức năng: Quản lý hóa đơn cung cấp các khả năng quản lý các hóa đơn đang hiện hữu ở trong quá mà khách hàng chưa thanh toán.</w:t>
+      </w:r>
     </w:p>
     <w:p>
       <w:pPr>
         <w:spacing w:after="120" w:line="360" w:lineRule="auto"/>
-        <w:rPr>
-          <w:sz w:val="26"/>
-          <w:szCs w:val="26"/>
-        </w:rPr>
-      </w:pPr>
+        <w:jc w:val="left"/>
+        <w:rPr>
+          <w:rFonts w:hint="default"/>
+          <w:sz w:val="26"/>
+          <w:szCs w:val="26"/>
+          <w:lang w:val="en-US"/>
+        </w:rPr>
+      </w:pPr>
+      <w:r>
+        <w:rPr>
+          <w:rFonts w:hint="default"/>
+          <w:sz w:val="26"/>
+          <w:szCs w:val="26"/>
+          <w:lang w:val="en-US"/>
+        </w:rPr>
+        <w:t>Các nhóm chức năng:</w:t>
+      </w:r>
     </w:p>
     <w:p>
       <w:pPr>
         <w:spacing w:after="120" w:line="360" w:lineRule="auto"/>
-        <w:rPr>
-          <w:rFonts w:hint="default"/>
-          <w:b/>
-          <w:bCs/>
-          <w:sz w:val="26"/>
-          <w:szCs w:val="26"/>
-          <w:lang w:val="en-US"/>
-        </w:rPr>
-      </w:pPr>
-      <w:r>
-        <w:rPr>
-          <w:rFonts w:hint="default"/>
-          <w:b/>
-          <w:bCs/>
-          <w:sz w:val="26"/>
-          <w:szCs w:val="26"/>
+        <w:jc w:val="left"/>
+        <w:rPr>
+          <w:rFonts w:hint="default"/>
+          <w:sz w:val="26"/>
+          <w:szCs w:val="26"/>
+          <w:lang w:val="en-US"/>
+        </w:rPr>
+      </w:pPr>
+      <w:r>
+        <w:rPr>
+          <w:rFonts w:hint="default"/>
+          <w:sz w:val="26"/>
+          <w:szCs w:val="26"/>
+          <w:lang w:val="en-US"/>
+        </w:rPr>
+        <w:tab/>
+        <w:t>Quản lý:</w:t>
+      </w:r>
+    </w:p>
+    <w:p>
+      <w:pPr>
+        <w:spacing w:after="120" w:line="360" w:lineRule="auto"/>
+        <w:jc w:val="left"/>
+        <w:rPr>
+          <w:rFonts w:hint="default"/>
+          <w:sz w:val="26"/>
+          <w:szCs w:val="26"/>
+          <w:lang w:val="en-US"/>
+        </w:rPr>
+      </w:pPr>
+      <w:r>
+        <w:rPr>
+          <w:rFonts w:hint="default"/>
+          <w:sz w:val="26"/>
+          <w:szCs w:val="26"/>
+          <w:lang w:val="en-US"/>
+        </w:rPr>
+        <w:tab/>
+        <w:t/>
+      </w:r>
+      <w:r>
+        <w:rPr>
+          <w:rFonts w:hint="default"/>
+          <w:sz w:val="26"/>
+          <w:szCs w:val="26"/>
+          <w:lang w:val="en-US"/>
+        </w:rPr>
+        <w:tab/>
+        <w:t>Xem: Xem chi tiết các hóa đơn đang có ở cửa hàng.</w:t>
+      </w:r>
+    </w:p>
+    <w:p>
+      <w:pPr>
+        <w:spacing w:after="120" w:line="360" w:lineRule="auto"/>
+        <w:jc w:val="left"/>
+        <w:rPr>
+          <w:rFonts w:hint="default"/>
+          <w:sz w:val="26"/>
+          <w:szCs w:val="26"/>
+          <w:lang w:val="en-US"/>
+        </w:rPr>
+      </w:pPr>
+      <w:r>
+        <w:rPr>
+          <w:rFonts w:hint="default"/>
+          <w:sz w:val="26"/>
+          <w:szCs w:val="26"/>
+          <w:lang w:val="en-US"/>
+        </w:rPr>
+        <w:tab/>
+        <w:t/>
+      </w:r>
+      <w:r>
+        <w:rPr>
+          <w:rFonts w:hint="default"/>
+          <w:sz w:val="26"/>
+          <w:szCs w:val="26"/>
+          <w:lang w:val="en-US"/>
+        </w:rPr>
+        <w:tab/>
+        <w:t>Thêm: Thêm các thông tin cần thiết vào hóa đơn.</w:t>
+      </w:r>
+    </w:p>
+    <w:p>
+      <w:pPr>
+        <w:spacing w:after="120" w:line="360" w:lineRule="auto"/>
+        <w:jc w:val="left"/>
+        <w:rPr>
+          <w:rFonts w:hint="default"/>
+          <w:sz w:val="26"/>
+          <w:szCs w:val="26"/>
+          <w:lang w:val="en-US"/>
+        </w:rPr>
+      </w:pPr>
+      <w:r>
+        <w:rPr>
+          <w:rFonts w:hint="default"/>
+          <w:sz w:val="26"/>
+          <w:szCs w:val="26"/>
+          <w:lang w:val="en-US"/>
+        </w:rPr>
+        <w:tab/>
+        <w:t/>
+      </w:r>
+      <w:r>
+        <w:rPr>
+          <w:rFonts w:hint="default"/>
+          <w:sz w:val="26"/>
+          <w:szCs w:val="26"/>
+          <w:lang w:val="en-US"/>
+        </w:rPr>
+        <w:tab/>
+        <w:t>Xóa: Xóa các hóa đơn không cần thiết.</w:t>
+      </w:r>
+    </w:p>
+    <w:p>
+      <w:pPr>
+        <w:spacing w:after="120" w:line="360" w:lineRule="auto"/>
+        <w:jc w:val="left"/>
+        <w:rPr>
+          <w:rFonts w:hint="default"/>
+          <w:sz w:val="26"/>
+          <w:szCs w:val="26"/>
+          <w:lang w:val="en-US"/>
+        </w:rPr>
+      </w:pPr>
+      <w:r>
+        <w:rPr>
+          <w:rFonts w:hint="default"/>
+          <w:sz w:val="26"/>
+          <w:szCs w:val="26"/>
+          <w:lang w:val="en-US"/>
+        </w:rPr>
+        <w:tab/>
+        <w:t/>
+      </w:r>
+      <w:r>
+        <w:rPr>
+          <w:rFonts w:hint="default"/>
+          <w:sz w:val="26"/>
+          <w:szCs w:val="26"/>
+          <w:lang w:val="en-US"/>
+        </w:rPr>
+        <w:tab/>
+        <w:t xml:space="preserve">Tìm kiếm: Tìm kiếm hóa đơn theo thông tin đã biết trước. </w:t>
+      </w:r>
+    </w:p>
+    <w:p>
+      <w:pPr>
+        <w:spacing w:after="120" w:line="360" w:lineRule="auto"/>
+        <w:ind w:firstLine="720" w:firstLineChars="0"/>
+        <w:jc w:val="left"/>
+        <w:rPr>
+          <w:rFonts w:hint="default"/>
+          <w:sz w:val="26"/>
+          <w:szCs w:val="26"/>
+          <w:lang w:val="en-US"/>
+        </w:rPr>
+      </w:pPr>
+      <w:r>
+        <w:rPr>
+          <w:rFonts w:hint="default"/>
+          <w:sz w:val="26"/>
+          <w:szCs w:val="26"/>
+          <w:lang w:val="en-US"/>
+        </w:rPr>
+        <w:t>Nhân viên:</w:t>
+      </w:r>
+    </w:p>
+    <w:p>
+      <w:pPr>
+        <w:spacing w:after="120" w:line="360" w:lineRule="auto"/>
+        <w:jc w:val="left"/>
+        <w:rPr>
+          <w:rFonts w:hint="default"/>
+          <w:sz w:val="26"/>
+          <w:szCs w:val="26"/>
+          <w:lang w:val="en-US"/>
+        </w:rPr>
+      </w:pPr>
+      <w:r>
+        <w:rPr>
+          <w:rFonts w:hint="default"/>
+          <w:sz w:val="26"/>
+          <w:szCs w:val="26"/>
+          <w:lang w:val="en-US"/>
+        </w:rPr>
+        <w:tab/>
+      </w:r>
+      <w:r>
+        <w:rPr>
+          <w:rFonts w:hint="default"/>
+          <w:sz w:val="26"/>
+          <w:szCs w:val="26"/>
+          <w:lang w:val="en-US"/>
+        </w:rPr>
+        <w:tab/>
+      </w:r>
+      <w:r>
+        <w:rPr>
+          <w:rFonts w:hint="default"/>
+          <w:sz w:val="26"/>
+          <w:szCs w:val="26"/>
+          <w:lang w:val="en-US"/>
+        </w:rPr>
+        <w:t>Xem: Xem chi tiết các hóa đơn đang có ở cửa hàng.</w:t>
+      </w:r>
+    </w:p>
+    <w:p>
+      <w:pPr>
+        <w:spacing w:after="120" w:line="360" w:lineRule="auto"/>
+        <w:jc w:val="left"/>
+        <w:rPr>
+          <w:rFonts w:hint="default"/>
+          <w:sz w:val="26"/>
+          <w:szCs w:val="26"/>
+          <w:lang w:val="en-US"/>
+        </w:rPr>
+      </w:pPr>
+      <w:r>
+        <w:rPr>
+          <w:rFonts w:hint="default"/>
+          <w:sz w:val="26"/>
+          <w:szCs w:val="26"/>
+          <w:lang w:val="en-US"/>
+        </w:rPr>
+        <w:tab/>
+      </w:r>
+      <w:r>
+        <w:rPr>
+          <w:rFonts w:hint="default"/>
+          <w:sz w:val="26"/>
+          <w:szCs w:val="26"/>
+          <w:lang w:val="en-US"/>
+        </w:rPr>
+        <w:tab/>
+      </w:r>
+      <w:r>
+        <w:rPr>
+          <w:rFonts w:hint="default"/>
+          <w:sz w:val="26"/>
+          <w:szCs w:val="26"/>
+          <w:lang w:val="en-US"/>
+        </w:rPr>
+        <w:t>Thêm: Thêm các thông tin cần thiết vào hóa đơn.</w:t>
+      </w:r>
+    </w:p>
+    <w:p>
+      <w:pPr>
+        <w:spacing w:after="120" w:line="360" w:lineRule="auto"/>
+        <w:jc w:val="left"/>
+        <w:rPr>
+          <w:rFonts w:hint="default"/>
+          <w:sz w:val="26"/>
+          <w:szCs w:val="26"/>
+          <w:lang w:val="en-US"/>
+        </w:rPr>
+      </w:pPr>
+      <w:r>
+        <w:rPr>
+          <w:rFonts w:hint="default"/>
+          <w:sz w:val="26"/>
+          <w:szCs w:val="26"/>
+          <w:lang w:val="en-US"/>
+        </w:rPr>
+        <w:tab/>
+      </w:r>
+      <w:r>
+        <w:rPr>
+          <w:rFonts w:hint="default"/>
+          <w:sz w:val="26"/>
+          <w:szCs w:val="26"/>
+          <w:lang w:val="en-US"/>
+        </w:rPr>
+        <w:tab/>
+      </w:r>
+      <w:r>
+        <w:rPr>
+          <w:rFonts w:hint="default"/>
+          <w:sz w:val="26"/>
+          <w:szCs w:val="26"/>
+          <w:lang w:val="en-US"/>
+        </w:rPr>
+        <w:t>Xóa: Xóa các hóa đơn không cần thiết.</w:t>
+      </w:r>
+    </w:p>
+    <w:p>
+      <w:pPr>
+        <w:spacing w:after="120" w:line="360" w:lineRule="auto"/>
+        <w:jc w:val="left"/>
+        <w:rPr>
+          <w:rFonts w:hint="default"/>
+          <w:sz w:val="26"/>
+          <w:szCs w:val="26"/>
+          <w:lang w:val="en-US"/>
+        </w:rPr>
+      </w:pPr>
+      <w:r>
+        <w:rPr>
+          <w:rFonts w:hint="default"/>
+          <w:sz w:val="26"/>
+          <w:szCs w:val="26"/>
+          <w:lang w:val="en-US"/>
+        </w:rPr>
+        <w:tab/>
+      </w:r>
+      <w:r>
+        <w:rPr>
+          <w:rFonts w:hint="default"/>
+          <w:sz w:val="26"/>
+          <w:szCs w:val="26"/>
+          <w:lang w:val="en-US"/>
+        </w:rPr>
+        <w:tab/>
+      </w:r>
+      <w:r>
+        <w:rPr>
+          <w:rFonts w:hint="default"/>
+          <w:sz w:val="26"/>
+          <w:szCs w:val="26"/>
+          <w:lang w:val="en-US"/>
+        </w:rPr>
+        <w:t xml:space="preserve">Tìm kiếm: Tìm kiếm hóa đơn theo thông tin đã biết trước. </w:t>
+      </w:r>
+    </w:p>
+    <w:p>
+      <w:pPr>
+        <w:spacing w:after="120" w:line="360" w:lineRule="auto"/>
+        <w:jc w:val="left"/>
+        <w:rPr>
+          <w:rFonts w:hint="default"/>
+          <w:sz w:val="26"/>
+          <w:szCs w:val="26"/>
+          <w:lang w:val="en-US"/>
+        </w:rPr>
+      </w:pPr>
+    </w:p>
+    <w:p>
+      <w:pPr>
+        <w:spacing w:after="120" w:line="360" w:lineRule="auto"/>
+        <w:rPr>
+          <w:sz w:val="26"/>
+          <w:szCs w:val="26"/>
+        </w:rPr>
+      </w:pPr>
+    </w:p>
+    <w:p>
+      <w:pPr>
+        <w:pStyle w:val="36"/>
+        <w:bidi w:val="0"/>
+        <w:outlineLvl w:val="1"/>
+        <w:rPr>
+          <w:rFonts w:hint="default"/>
+          <w:lang w:val="en-US"/>
+        </w:rPr>
+      </w:pPr>
+      <w:bookmarkStart w:id="11" w:name="_Toc12169"/>
+      <w:r>
+        <w:rPr>
+          <w:rFonts w:hint="default"/>
           <w:lang w:val="en-US"/>
         </w:rPr>
         <w:t>Quản lý thông tin khách hàng.</w:t>
       </w:r>
+      <w:bookmarkEnd w:id="11"/>
     </w:p>
     <w:p>
       <w:pPr>
@@ -9764,7 +10579,6 @@
           <w:lang w:val="en-US"/>
         </w:rPr>
       </w:pPr>
-      <w:bookmarkStart w:id="12" w:name="_GoBack"/>
       <w:r>
         <w:rPr>
           <w:rFonts w:hint="default"/>
@@ -9777,7 +10591,6 @@
         <w:t xml:space="preserve">Yêu cầu chức năng: </w:t>
       </w:r>
     </w:p>
-    <w:bookmarkEnd w:id="12"/>
     <w:p>
       <w:pPr>
         <w:spacing w:after="120" w:line="360" w:lineRule="auto"/>
@@ -9882,62 +10695,464 @@
     <w:p>
       <w:pPr>
         <w:spacing w:after="120" w:line="360" w:lineRule="auto"/>
-        <w:rPr>
-          <w:sz w:val="26"/>
-          <w:szCs w:val="26"/>
-        </w:rPr>
-      </w:pPr>
+        <w:jc w:val="left"/>
+        <w:rPr>
+          <w:rFonts w:hint="default"/>
+          <w:sz w:val="26"/>
+          <w:szCs w:val="26"/>
+          <w:lang w:val="en-US"/>
+        </w:rPr>
+      </w:pPr>
+      <w:r>
+        <w:rPr>
+          <w:rFonts w:hint="default"/>
+          <w:sz w:val="26"/>
+          <w:szCs w:val="26"/>
+          <w:lang w:val="en-US"/>
+        </w:rPr>
+        <w:t>Mô tả chức năng: Quản lý khách hàng cung cấp các khả năng quản lý các thông tin khách hàng thân thuộc của quán.</w:t>
+      </w:r>
     </w:p>
     <w:p>
       <w:pPr>
         <w:spacing w:after="120" w:line="360" w:lineRule="auto"/>
-        <w:rPr>
-          <w:sz w:val="26"/>
-          <w:szCs w:val="26"/>
-        </w:rPr>
-      </w:pPr>
+        <w:jc w:val="left"/>
+        <w:rPr>
+          <w:rFonts w:hint="default"/>
+          <w:sz w:val="26"/>
+          <w:szCs w:val="26"/>
+          <w:lang w:val="en-US"/>
+        </w:rPr>
+      </w:pPr>
+      <w:r>
+        <w:rPr>
+          <w:rFonts w:hint="default"/>
+          <w:sz w:val="26"/>
+          <w:szCs w:val="26"/>
+          <w:lang w:val="en-US"/>
+        </w:rPr>
+        <w:t>Các nhóm chức năng:</w:t>
+      </w:r>
     </w:p>
     <w:p>
       <w:pPr>
         <w:spacing w:after="120" w:line="360" w:lineRule="auto"/>
-        <w:rPr>
-          <w:sz w:val="26"/>
-          <w:szCs w:val="26"/>
-        </w:rPr>
-      </w:pPr>
+        <w:jc w:val="left"/>
+        <w:rPr>
+          <w:rFonts w:hint="default"/>
+          <w:sz w:val="26"/>
+          <w:szCs w:val="26"/>
+          <w:lang w:val="en-US"/>
+        </w:rPr>
+      </w:pPr>
+      <w:r>
+        <w:rPr>
+          <w:rFonts w:hint="default"/>
+          <w:sz w:val="26"/>
+          <w:szCs w:val="26"/>
+          <w:lang w:val="en-US"/>
+        </w:rPr>
+        <w:tab/>
+      </w:r>
+      <w:r>
+        <w:rPr>
+          <w:rFonts w:hint="default"/>
+          <w:sz w:val="26"/>
+          <w:szCs w:val="26"/>
+          <w:lang w:val="en-US"/>
+        </w:rPr>
+        <w:t>Quản lý:</w:t>
+      </w:r>
     </w:p>
     <w:p>
       <w:pPr>
         <w:spacing w:after="120" w:line="360" w:lineRule="auto"/>
-        <w:rPr>
-          <w:sz w:val="26"/>
-          <w:szCs w:val="26"/>
-        </w:rPr>
-      </w:pPr>
+        <w:jc w:val="left"/>
+        <w:rPr>
+          <w:rFonts w:hint="default"/>
+          <w:sz w:val="26"/>
+          <w:szCs w:val="26"/>
+          <w:lang w:val="en-US"/>
+        </w:rPr>
+      </w:pPr>
+      <w:r>
+        <w:rPr>
+          <w:rFonts w:hint="default"/>
+          <w:sz w:val="26"/>
+          <w:szCs w:val="26"/>
+          <w:lang w:val="en-US"/>
+        </w:rPr>
+        <w:tab/>
+      </w:r>
+      <w:r>
+        <w:rPr>
+          <w:rFonts w:hint="default"/>
+          <w:sz w:val="26"/>
+          <w:szCs w:val="26"/>
+          <w:lang w:val="en-US"/>
+        </w:rPr>
+        <w:tab/>
+      </w:r>
+      <w:r>
+        <w:rPr>
+          <w:rFonts w:hint="default"/>
+          <w:sz w:val="26"/>
+          <w:szCs w:val="26"/>
+          <w:lang w:val="en-US"/>
+        </w:rPr>
+        <w:t>Xem: Xem chi tiết các thông tin khách hàng trong hệ thống.</w:t>
+      </w:r>
     </w:p>
     <w:p>
       <w:pPr>
         <w:spacing w:after="120" w:line="360" w:lineRule="auto"/>
-        <w:rPr>
-          <w:rFonts w:hint="default"/>
-          <w:b/>
-          <w:bCs/>
-          <w:sz w:val="26"/>
-          <w:szCs w:val="26"/>
-          <w:lang w:val="en-US"/>
-        </w:rPr>
-      </w:pPr>
-      <w:r>
-        <w:rPr>
-          <w:rFonts w:hint="default"/>
-          <w:b/>
-          <w:bCs/>
-          <w:sz w:val="26"/>
-          <w:szCs w:val="26"/>
+        <w:jc w:val="left"/>
+        <w:rPr>
+          <w:rFonts w:hint="default"/>
+          <w:sz w:val="26"/>
+          <w:szCs w:val="26"/>
+          <w:lang w:val="en-US"/>
+        </w:rPr>
+      </w:pPr>
+      <w:r>
+        <w:rPr>
+          <w:rFonts w:hint="default"/>
+          <w:sz w:val="26"/>
+          <w:szCs w:val="26"/>
+          <w:lang w:val="en-US"/>
+        </w:rPr>
+        <w:tab/>
+      </w:r>
+      <w:r>
+        <w:rPr>
+          <w:rFonts w:hint="default"/>
+          <w:sz w:val="26"/>
+          <w:szCs w:val="26"/>
+          <w:lang w:val="en-US"/>
+        </w:rPr>
+        <w:tab/>
+      </w:r>
+      <w:r>
+        <w:rPr>
+          <w:rFonts w:hint="default"/>
+          <w:sz w:val="26"/>
+          <w:szCs w:val="26"/>
+          <w:lang w:val="en-US"/>
+        </w:rPr>
+        <w:t>Thêm: Thêm các thông tin cần thiết vào thông tin khách hàng.</w:t>
+      </w:r>
+    </w:p>
+    <w:p>
+      <w:pPr>
+        <w:spacing w:after="120" w:line="360" w:lineRule="auto"/>
+        <w:jc w:val="left"/>
+        <w:rPr>
+          <w:rFonts w:hint="default"/>
+          <w:sz w:val="26"/>
+          <w:szCs w:val="26"/>
+          <w:lang w:val="en-US"/>
+        </w:rPr>
+      </w:pPr>
+      <w:r>
+        <w:rPr>
+          <w:rFonts w:hint="default"/>
+          <w:sz w:val="26"/>
+          <w:szCs w:val="26"/>
+          <w:lang w:val="en-US"/>
+        </w:rPr>
+        <w:tab/>
+      </w:r>
+      <w:r>
+        <w:rPr>
+          <w:rFonts w:hint="default"/>
+          <w:sz w:val="26"/>
+          <w:szCs w:val="26"/>
+          <w:lang w:val="en-US"/>
+        </w:rPr>
+        <w:tab/>
+      </w:r>
+      <w:r>
+        <w:rPr>
+          <w:rFonts w:hint="default"/>
+          <w:sz w:val="26"/>
+          <w:szCs w:val="26"/>
+          <w:lang w:val="en-US"/>
+        </w:rPr>
+        <w:t>Xóa: Xóa thông tin khách hàng khi cần thiết.</w:t>
+      </w:r>
+    </w:p>
+    <w:p>
+      <w:pPr>
+        <w:spacing w:after="120" w:line="360" w:lineRule="auto"/>
+        <w:jc w:val="left"/>
+        <w:rPr>
+          <w:rFonts w:hint="default"/>
+          <w:sz w:val="26"/>
+          <w:szCs w:val="26"/>
+          <w:lang w:val="en-US"/>
+        </w:rPr>
+      </w:pPr>
+      <w:r>
+        <w:rPr>
+          <w:rFonts w:hint="default"/>
+          <w:sz w:val="26"/>
+          <w:szCs w:val="26"/>
+          <w:lang w:val="en-US"/>
+        </w:rPr>
+        <w:tab/>
+      </w:r>
+      <w:r>
+        <w:rPr>
+          <w:rFonts w:hint="default"/>
+          <w:sz w:val="26"/>
+          <w:szCs w:val="26"/>
+          <w:lang w:val="en-US"/>
+        </w:rPr>
+        <w:tab/>
+      </w:r>
+      <w:r>
+        <w:rPr>
+          <w:rFonts w:hint="default"/>
+          <w:sz w:val="26"/>
+          <w:szCs w:val="26"/>
+          <w:lang w:val="en-US"/>
+        </w:rPr>
+        <w:t xml:space="preserve">Tìm kiếm: Tìm kiếm thông tin khách hàng theo thông tin đã biết trước. </w:t>
+      </w:r>
+    </w:p>
+    <w:p>
+      <w:pPr>
+        <w:spacing w:after="120" w:line="360" w:lineRule="auto"/>
+        <w:ind w:firstLine="720" w:firstLineChars="0"/>
+        <w:jc w:val="left"/>
+        <w:rPr>
+          <w:rFonts w:hint="default"/>
+          <w:sz w:val="26"/>
+          <w:szCs w:val="26"/>
+          <w:lang w:val="en-US"/>
+        </w:rPr>
+      </w:pPr>
+      <w:r>
+        <w:rPr>
+          <w:rFonts w:hint="default"/>
+          <w:sz w:val="26"/>
+          <w:szCs w:val="26"/>
+          <w:lang w:val="en-US"/>
+        </w:rPr>
+        <w:t>Nhân viên:</w:t>
+      </w:r>
+    </w:p>
+    <w:p>
+      <w:pPr>
+        <w:spacing w:after="120" w:line="360" w:lineRule="auto"/>
+        <w:jc w:val="left"/>
+        <w:rPr>
+          <w:rFonts w:hint="default"/>
+          <w:sz w:val="26"/>
+          <w:szCs w:val="26"/>
+          <w:lang w:val="en-US"/>
+        </w:rPr>
+      </w:pPr>
+      <w:r>
+        <w:rPr>
+          <w:rFonts w:hint="default"/>
+          <w:sz w:val="26"/>
+          <w:szCs w:val="26"/>
+          <w:lang w:val="en-US"/>
+        </w:rPr>
+        <w:tab/>
+      </w:r>
+      <w:r>
+        <w:rPr>
+          <w:rFonts w:hint="default"/>
+          <w:sz w:val="26"/>
+          <w:szCs w:val="26"/>
+          <w:lang w:val="en-US"/>
+        </w:rPr>
+        <w:tab/>
+      </w:r>
+      <w:r>
+        <w:rPr>
+          <w:rFonts w:hint="default"/>
+          <w:sz w:val="26"/>
+          <w:szCs w:val="26"/>
+          <w:lang w:val="en-US"/>
+        </w:rPr>
+        <w:t>Xem: Xem chi tiết các thông tin khách hàng trong hệ thống.</w:t>
+      </w:r>
+    </w:p>
+    <w:p>
+      <w:pPr>
+        <w:spacing w:after="120" w:line="360" w:lineRule="auto"/>
+        <w:jc w:val="left"/>
+        <w:rPr>
+          <w:rFonts w:hint="default"/>
+          <w:sz w:val="26"/>
+          <w:szCs w:val="26"/>
+          <w:lang w:val="en-US"/>
+        </w:rPr>
+      </w:pPr>
+      <w:r>
+        <w:rPr>
+          <w:rFonts w:hint="default"/>
+          <w:sz w:val="26"/>
+          <w:szCs w:val="26"/>
+          <w:lang w:val="en-US"/>
+        </w:rPr>
+        <w:tab/>
+      </w:r>
+      <w:r>
+        <w:rPr>
+          <w:rFonts w:hint="default"/>
+          <w:sz w:val="26"/>
+          <w:szCs w:val="26"/>
+          <w:lang w:val="en-US"/>
+        </w:rPr>
+        <w:tab/>
+      </w:r>
+      <w:r>
+        <w:rPr>
+          <w:rFonts w:hint="default"/>
+          <w:sz w:val="26"/>
+          <w:szCs w:val="26"/>
+          <w:lang w:val="en-US"/>
+        </w:rPr>
+        <w:t>Thêm: Thêm các thông tin cần thiết vào thông tin khách hàng.</w:t>
+      </w:r>
+    </w:p>
+    <w:p>
+      <w:pPr>
+        <w:spacing w:after="120" w:line="360" w:lineRule="auto"/>
+        <w:jc w:val="left"/>
+        <w:rPr>
+          <w:rFonts w:hint="default"/>
+          <w:sz w:val="26"/>
+          <w:szCs w:val="26"/>
+          <w:lang w:val="en-US"/>
+        </w:rPr>
+      </w:pPr>
+      <w:r>
+        <w:rPr>
+          <w:rFonts w:hint="default"/>
+          <w:sz w:val="26"/>
+          <w:szCs w:val="26"/>
+          <w:lang w:val="en-US"/>
+        </w:rPr>
+        <w:tab/>
+      </w:r>
+      <w:r>
+        <w:rPr>
+          <w:rFonts w:hint="default"/>
+          <w:sz w:val="26"/>
+          <w:szCs w:val="26"/>
+          <w:lang w:val="en-US"/>
+        </w:rPr>
+        <w:tab/>
+      </w:r>
+      <w:r>
+        <w:rPr>
+          <w:rFonts w:hint="default"/>
+          <w:sz w:val="26"/>
+          <w:szCs w:val="26"/>
+          <w:lang w:val="en-US"/>
+        </w:rPr>
+        <w:t>Xóa: Xóa thông tin khách hàng khi cần thiết.</w:t>
+      </w:r>
+    </w:p>
+    <w:p>
+      <w:pPr>
+        <w:spacing w:after="120" w:line="360" w:lineRule="auto"/>
+        <w:jc w:val="left"/>
+        <w:rPr>
+          <w:rFonts w:hint="default"/>
+          <w:sz w:val="26"/>
+          <w:szCs w:val="26"/>
+          <w:lang w:val="en-US"/>
+        </w:rPr>
+      </w:pPr>
+      <w:r>
+        <w:rPr>
+          <w:rFonts w:hint="default"/>
+          <w:sz w:val="26"/>
+          <w:szCs w:val="26"/>
+          <w:lang w:val="en-US"/>
+        </w:rPr>
+        <w:tab/>
+      </w:r>
+      <w:r>
+        <w:rPr>
+          <w:rFonts w:hint="default"/>
+          <w:sz w:val="26"/>
+          <w:szCs w:val="26"/>
+          <w:lang w:val="en-US"/>
+        </w:rPr>
+        <w:tab/>
+      </w:r>
+      <w:r>
+        <w:rPr>
+          <w:rFonts w:hint="default"/>
+          <w:sz w:val="26"/>
+          <w:szCs w:val="26"/>
+          <w:lang w:val="en-US"/>
+        </w:rPr>
+        <w:t>Tìm kiếm: Tìm kiếm thông tin khách hàng theo thông tin đã biết trước.</w:t>
+      </w:r>
+    </w:p>
+    <w:p>
+      <w:pPr>
+        <w:spacing w:after="120" w:line="360" w:lineRule="auto"/>
+        <w:rPr>
+          <w:sz w:val="26"/>
+          <w:szCs w:val="26"/>
+        </w:rPr>
+      </w:pPr>
+    </w:p>
+    <w:p>
+      <w:pPr>
+        <w:spacing w:after="120" w:line="360" w:lineRule="auto"/>
+        <w:rPr>
+          <w:sz w:val="26"/>
+          <w:szCs w:val="26"/>
+        </w:rPr>
+      </w:pPr>
+    </w:p>
+    <w:p>
+      <w:pPr>
+        <w:spacing w:after="120" w:line="360" w:lineRule="auto"/>
+        <w:rPr>
+          <w:sz w:val="26"/>
+          <w:szCs w:val="26"/>
+        </w:rPr>
+      </w:pPr>
+    </w:p>
+    <w:p>
+      <w:pPr>
+        <w:spacing w:after="120" w:line="360" w:lineRule="auto"/>
+        <w:rPr>
+          <w:sz w:val="26"/>
+          <w:szCs w:val="26"/>
+        </w:rPr>
+      </w:pPr>
+    </w:p>
+    <w:p>
+      <w:pPr>
+        <w:pStyle w:val="36"/>
+        <w:bidi w:val="0"/>
+        <w:outlineLvl w:val="1"/>
+        <w:rPr>
+          <w:rFonts w:hint="default"/>
+          <w:lang w:val="en-US"/>
+        </w:rPr>
+      </w:pPr>
+      <w:bookmarkStart w:id="12" w:name="_Toc4770"/>
+      <w:r>
+        <w:rPr>
+          <w:rFonts w:hint="default"/>
           <w:lang w:val="en-US"/>
         </w:rPr>
         <w:t>Quản lý bàn và gỏi hàng.</w:t>
       </w:r>
+      <w:bookmarkEnd w:id="12"/>
     </w:p>
     <w:p>
       <w:pPr>
@@ -10286,40 +11501,181 @@
     </w:p>
     <w:p>
       <w:pPr>
-        <w:spacing w:after="120" w:line="360" w:lineRule="auto"/>
-        <w:rPr>
-          <w:rFonts w:hint="default"/>
-          <w:b/>
-          <w:bCs/>
-          <w:sz w:val="26"/>
-          <w:szCs w:val="26"/>
-          <w:lang w:val="en-US"/>
-        </w:rPr>
-      </w:pPr>
-    </w:p>
-    <w:p>
-      <w:pPr>
-        <w:spacing w:after="120" w:line="360" w:lineRule="auto"/>
-        <w:rPr>
-          <w:rFonts w:hint="default"/>
-          <w:b/>
-          <w:bCs/>
-          <w:sz w:val="26"/>
-          <w:szCs w:val="26"/>
-          <w:lang w:val="en-US"/>
-        </w:rPr>
-      </w:pPr>
-      <w:r>
-        <w:rPr>
-          <w:rFonts w:hint="default"/>
-          <w:b/>
-          <w:bCs/>
-          <w:sz w:val="26"/>
-          <w:szCs w:val="26"/>
+        <w:bidi w:val="0"/>
+        <w:rPr>
+          <w:rFonts w:hint="default"/>
+          <w:lang w:val="en-US"/>
+        </w:rPr>
+      </w:pPr>
+      <w:r>
+        <w:rPr>
+          <w:rFonts w:hint="default"/>
+          <w:lang w:val="en-US"/>
+        </w:rPr>
+        <w:t>Mô tả chức năng: Tạo một nơi có khả năng lưu trữ thức uống mà khách hàng đã chọn nhưng chưa thanh toán giúp cho nhân viên đỡ tốn nhiều thời gian để nhớ lại.</w:t>
+      </w:r>
+    </w:p>
+    <w:p>
+      <w:pPr>
+        <w:bidi w:val="0"/>
+        <w:rPr>
+          <w:rFonts w:hint="default"/>
+          <w:lang w:val="en-US"/>
+        </w:rPr>
+      </w:pPr>
+      <w:r>
+        <w:rPr>
+          <w:rFonts w:hint="default"/>
+          <w:lang w:val="en-US"/>
+        </w:rPr>
+        <w:t>Các nhóm chức năng</w:t>
+      </w:r>
+    </w:p>
+    <w:p>
+      <w:pPr>
+        <w:bidi w:val="0"/>
+        <w:rPr>
+          <w:rFonts w:hint="default"/>
+          <w:lang w:val="en-US"/>
+        </w:rPr>
+      </w:pPr>
+      <w:r>
+        <w:rPr>
+          <w:rFonts w:hint="default"/>
+          <w:lang w:val="en-US"/>
+        </w:rPr>
+        <w:tab/>
+        <w:t>Quản lý:</w:t>
+      </w:r>
+    </w:p>
+    <w:p>
+      <w:pPr>
+        <w:bidi w:val="0"/>
+        <w:rPr>
+          <w:rFonts w:hint="default"/>
+          <w:lang w:val="en-US"/>
+        </w:rPr>
+      </w:pPr>
+      <w:r>
+        <w:rPr>
+          <w:rFonts w:hint="default"/>
+          <w:lang w:val="en-US"/>
+        </w:rPr>
+        <w:tab/>
+        <w:t/>
+      </w:r>
+      <w:r>
+        <w:rPr>
+          <w:rFonts w:hint="default"/>
+          <w:lang w:val="en-US"/>
+        </w:rPr>
+        <w:tab/>
+        <w:t>Xem; Xem thông tin của bàn bao gồm thức uống khách hàng đã gọi, vị trí khách hàng đang ngồi và trạng thái hóa đơn ( thanh toán hay chưa thanh toán).</w:t>
+      </w:r>
+    </w:p>
+    <w:p>
+      <w:pPr>
+        <w:bidi w:val="0"/>
+        <w:rPr>
+          <w:rFonts w:hint="default"/>
+          <w:lang w:val="en-US"/>
+        </w:rPr>
+      </w:pPr>
+      <w:r>
+        <w:rPr>
+          <w:rFonts w:hint="default"/>
+          <w:lang w:val="en-US"/>
+        </w:rPr>
+        <w:tab/>
+        <w:t/>
+      </w:r>
+      <w:r>
+        <w:rPr>
+          <w:rFonts w:hint="default"/>
+          <w:lang w:val="en-US"/>
+        </w:rPr>
+        <w:tab/>
+        <w:t>Thêm: thêm thức uống vào trong gỏi hàng khi cần thiết, thêm một bàn mới khi quán mở rộng phạm vi hoặc có khách hàng mới đến.</w:t>
+      </w:r>
+    </w:p>
+    <w:p>
+      <w:pPr>
+        <w:bidi w:val="0"/>
+        <w:rPr>
+          <w:rFonts w:hint="default"/>
+          <w:lang w:val="en-US"/>
+        </w:rPr>
+      </w:pPr>
+      <w:r>
+        <w:rPr>
+          <w:rFonts w:hint="default"/>
+          <w:lang w:val="en-US"/>
+        </w:rPr>
+        <w:tab/>
+        <w:t/>
+      </w:r>
+      <w:r>
+        <w:rPr>
+          <w:rFonts w:hint="default"/>
+          <w:lang w:val="en-US"/>
+        </w:rPr>
+        <w:tab/>
+        <w:t>Sửa: Sửa các thông tin có trong gỏi hàng như là tăng hoặc giảm số lượng thức uống khi có sai sót hoặc là do khách hàng yêu cầu.</w:t>
+      </w:r>
+    </w:p>
+    <w:p>
+      <w:pPr>
+        <w:bidi w:val="0"/>
+        <w:rPr>
+          <w:rFonts w:hint="default"/>
+          <w:lang w:val="en-US"/>
+        </w:rPr>
+      </w:pPr>
+      <w:r>
+        <w:rPr>
+          <w:rFonts w:hint="default"/>
+          <w:lang w:val="en-US"/>
+        </w:rPr>
+        <w:tab/>
+        <w:t/>
+      </w:r>
+      <w:r>
+        <w:rPr>
+          <w:rFonts w:hint="default"/>
+          <w:lang w:val="en-US"/>
+        </w:rPr>
+        <w:tab/>
+        <w:t>Tìm kiếm: Tìm kiếm nhanh thông tin bàn hoặc thức uống trong gỏi hàng theo thông tin đã biết.</w:t>
+      </w:r>
+    </w:p>
+    <w:p>
+      <w:pPr>
+        <w:bidi w:val="0"/>
+        <w:rPr>
+          <w:rFonts w:hint="default"/>
+          <w:lang w:val="en-US"/>
+        </w:rPr>
+      </w:pPr>
+    </w:p>
+    <w:p>
+      <w:pPr>
+        <w:pStyle w:val="36"/>
+        <w:bidi w:val="0"/>
+        <w:outlineLvl w:val="1"/>
+        <w:rPr>
+          <w:rFonts w:hint="default"/>
+          <w:lang w:val="en-US"/>
+        </w:rPr>
+      </w:pPr>
+      <w:bookmarkStart w:id="13" w:name="_Toc44"/>
+      <w:r>
+        <w:rPr>
+          <w:rFonts w:hint="default"/>
           <w:lang w:val="en-US"/>
         </w:rPr>
         <w:t>Quản lý tài khoảng</w:t>
       </w:r>
+      <w:bookmarkEnd w:id="13"/>
     </w:p>
     <w:p>
       <w:pPr>
@@ -10923,24 +12279,485 @@
         <w:jc w:val="left"/>
         <w:rPr>
           <w:rFonts w:hint="default"/>
-          <w:b/>
-          <w:bCs/>
-          <w:sz w:val="26"/>
-          <w:szCs w:val="26"/>
-          <w:lang w:val="en-US"/>
-        </w:rPr>
-      </w:pPr>
-      <w:r>
-        <w:rPr>
-          <w:rFonts w:hint="default"/>
-          <w:b/>
-          <w:bCs/>
-          <w:sz w:val="26"/>
-          <w:szCs w:val="26"/>
+          <w:sz w:val="26"/>
+          <w:szCs w:val="26"/>
+          <w:lang w:val="en-US"/>
+        </w:rPr>
+      </w:pPr>
+    </w:p>
+    <w:p>
+      <w:pPr>
+        <w:spacing w:after="120" w:line="360" w:lineRule="auto"/>
+        <w:jc w:val="left"/>
+        <w:rPr>
+          <w:rFonts w:hint="default"/>
+          <w:sz w:val="26"/>
+          <w:szCs w:val="26"/>
+          <w:lang w:val="en-US"/>
+        </w:rPr>
+      </w:pPr>
+      <w:r>
+        <w:rPr>
+          <w:rFonts w:hint="default"/>
+          <w:sz w:val="26"/>
+          <w:szCs w:val="26"/>
+          <w:lang w:val="en-US"/>
+        </w:rPr>
+        <w:t>Mô tả chức năng: Quản lý tài khảong cung cấp các khả năng quản lý các thông tin tài khoảng thuộc nhân viên trong quán</w:t>
+      </w:r>
+    </w:p>
+    <w:p>
+      <w:pPr>
+        <w:spacing w:after="120" w:line="360" w:lineRule="auto"/>
+        <w:jc w:val="left"/>
+        <w:rPr>
+          <w:rFonts w:hint="default"/>
+          <w:sz w:val="26"/>
+          <w:szCs w:val="26"/>
+          <w:lang w:val="en-US"/>
+        </w:rPr>
+      </w:pPr>
+      <w:r>
+        <w:rPr>
+          <w:rFonts w:hint="default"/>
+          <w:sz w:val="26"/>
+          <w:szCs w:val="26"/>
+          <w:lang w:val="en-US"/>
+        </w:rPr>
+        <w:t>Các nhóm chức năng:</w:t>
+      </w:r>
+    </w:p>
+    <w:p>
+      <w:pPr>
+        <w:spacing w:after="120" w:line="360" w:lineRule="auto"/>
+        <w:jc w:val="left"/>
+        <w:rPr>
+          <w:rFonts w:hint="default"/>
+          <w:sz w:val="26"/>
+          <w:szCs w:val="26"/>
+          <w:lang w:val="en-US"/>
+        </w:rPr>
+      </w:pPr>
+      <w:r>
+        <w:rPr>
+          <w:rFonts w:hint="default"/>
+          <w:sz w:val="26"/>
+          <w:szCs w:val="26"/>
+          <w:lang w:val="en-US"/>
+        </w:rPr>
+        <w:tab/>
+      </w:r>
+      <w:r>
+        <w:rPr>
+          <w:rFonts w:hint="default"/>
+          <w:sz w:val="26"/>
+          <w:szCs w:val="26"/>
+          <w:lang w:val="en-US"/>
+        </w:rPr>
+        <w:t>Quản lý:</w:t>
+      </w:r>
+    </w:p>
+    <w:p>
+      <w:pPr>
+        <w:spacing w:after="120" w:line="360" w:lineRule="auto"/>
+        <w:jc w:val="left"/>
+        <w:rPr>
+          <w:rFonts w:hint="default"/>
+          <w:sz w:val="26"/>
+          <w:szCs w:val="26"/>
+          <w:lang w:val="en-US"/>
+        </w:rPr>
+      </w:pPr>
+      <w:r>
+        <w:rPr>
+          <w:rFonts w:hint="default"/>
+          <w:sz w:val="26"/>
+          <w:szCs w:val="26"/>
+          <w:lang w:val="en-US"/>
+        </w:rPr>
+        <w:tab/>
+      </w:r>
+      <w:r>
+        <w:rPr>
+          <w:rFonts w:hint="default"/>
+          <w:sz w:val="26"/>
+          <w:szCs w:val="26"/>
+          <w:lang w:val="en-US"/>
+        </w:rPr>
+        <w:tab/>
+      </w:r>
+      <w:r>
+        <w:rPr>
+          <w:rFonts w:hint="default"/>
+          <w:sz w:val="26"/>
+          <w:szCs w:val="26"/>
+          <w:lang w:val="en-US"/>
+        </w:rPr>
+        <w:t>Xem: Xem chi tiết các thông tin tài khoảng trong hệ thống.</w:t>
+      </w:r>
+    </w:p>
+    <w:p>
+      <w:pPr>
+        <w:spacing w:after="120" w:line="360" w:lineRule="auto"/>
+        <w:jc w:val="left"/>
+        <w:rPr>
+          <w:rFonts w:hint="default"/>
+          <w:sz w:val="26"/>
+          <w:szCs w:val="26"/>
+          <w:lang w:val="en-US"/>
+        </w:rPr>
+      </w:pPr>
+      <w:r>
+        <w:rPr>
+          <w:rFonts w:hint="default"/>
+          <w:sz w:val="26"/>
+          <w:szCs w:val="26"/>
+          <w:lang w:val="en-US"/>
+        </w:rPr>
+        <w:tab/>
+      </w:r>
+      <w:r>
+        <w:rPr>
+          <w:rFonts w:hint="default"/>
+          <w:sz w:val="26"/>
+          <w:szCs w:val="26"/>
+          <w:lang w:val="en-US"/>
+        </w:rPr>
+        <w:tab/>
+      </w:r>
+      <w:r>
+        <w:rPr>
+          <w:rFonts w:hint="default"/>
+          <w:sz w:val="26"/>
+          <w:szCs w:val="26"/>
+          <w:lang w:val="en-US"/>
+        </w:rPr>
+        <w:t>Thêm: Thêm các thông tin cần thiết vào thông tin tài khảong</w:t>
+      </w:r>
+    </w:p>
+    <w:p>
+      <w:pPr>
+        <w:spacing w:after="120" w:line="360" w:lineRule="auto"/>
+        <w:jc w:val="left"/>
+        <w:rPr>
+          <w:rFonts w:hint="default"/>
+          <w:sz w:val="26"/>
+          <w:szCs w:val="26"/>
+          <w:lang w:val="en-US"/>
+        </w:rPr>
+      </w:pPr>
+      <w:r>
+        <w:rPr>
+          <w:rFonts w:hint="default"/>
+          <w:sz w:val="26"/>
+          <w:szCs w:val="26"/>
+          <w:lang w:val="en-US"/>
+        </w:rPr>
+        <w:tab/>
+      </w:r>
+      <w:r>
+        <w:rPr>
+          <w:rFonts w:hint="default"/>
+          <w:sz w:val="26"/>
+          <w:szCs w:val="26"/>
+          <w:lang w:val="en-US"/>
+        </w:rPr>
+        <w:tab/>
+      </w:r>
+      <w:r>
+        <w:rPr>
+          <w:rFonts w:hint="default"/>
+          <w:sz w:val="26"/>
+          <w:szCs w:val="26"/>
+          <w:lang w:val="en-US"/>
+        </w:rPr>
+        <w:t>Xóa: Xóa thông tin tài khoảng khi cần thiết.</w:t>
+      </w:r>
+    </w:p>
+    <w:p>
+      <w:pPr>
+        <w:spacing w:after="120" w:line="360" w:lineRule="auto"/>
+        <w:jc w:val="left"/>
+        <w:rPr>
+          <w:rFonts w:hint="default"/>
+          <w:sz w:val="26"/>
+          <w:szCs w:val="26"/>
+          <w:lang w:val="en-US"/>
+        </w:rPr>
+      </w:pPr>
+      <w:r>
+        <w:rPr>
+          <w:rFonts w:hint="default"/>
+          <w:sz w:val="26"/>
+          <w:szCs w:val="26"/>
+          <w:lang w:val="en-US"/>
+        </w:rPr>
+        <w:tab/>
+      </w:r>
+      <w:r>
+        <w:rPr>
+          <w:rFonts w:hint="default"/>
+          <w:sz w:val="26"/>
+          <w:szCs w:val="26"/>
+          <w:lang w:val="en-US"/>
+        </w:rPr>
+        <w:tab/>
+      </w:r>
+      <w:r>
+        <w:rPr>
+          <w:rFonts w:hint="default"/>
+          <w:sz w:val="26"/>
+          <w:szCs w:val="26"/>
+          <w:lang w:val="en-US"/>
+        </w:rPr>
+        <w:t xml:space="preserve">Tìm kiếm: Tìm kiếm thông tin tai khoảng theo thông tin đã biết trước. </w:t>
+      </w:r>
+    </w:p>
+    <w:p>
+      <w:pPr>
+        <w:spacing w:after="120" w:line="360" w:lineRule="auto"/>
+        <w:ind w:firstLine="720" w:firstLineChars="0"/>
+        <w:jc w:val="left"/>
+        <w:rPr>
+          <w:rFonts w:hint="default"/>
+          <w:sz w:val="26"/>
+          <w:szCs w:val="26"/>
+          <w:lang w:val="en-US"/>
+        </w:rPr>
+      </w:pPr>
+      <w:r>
+        <w:rPr>
+          <w:rFonts w:hint="default"/>
+          <w:sz w:val="26"/>
+          <w:szCs w:val="26"/>
+          <w:lang w:val="en-US"/>
+        </w:rPr>
+        <w:t>Nhân viên:</w:t>
+      </w:r>
+    </w:p>
+    <w:p>
+      <w:pPr>
+        <w:spacing w:after="120" w:line="360" w:lineRule="auto"/>
+        <w:jc w:val="left"/>
+        <w:rPr>
+          <w:rFonts w:hint="default"/>
+          <w:sz w:val="26"/>
+          <w:szCs w:val="26"/>
+          <w:lang w:val="en-US"/>
+        </w:rPr>
+      </w:pPr>
+      <w:r>
+        <w:rPr>
+          <w:rFonts w:hint="default"/>
+          <w:sz w:val="26"/>
+          <w:szCs w:val="26"/>
+          <w:lang w:val="en-US"/>
+        </w:rPr>
+        <w:tab/>
+      </w:r>
+      <w:r>
+        <w:rPr>
+          <w:rFonts w:hint="default"/>
+          <w:sz w:val="26"/>
+          <w:szCs w:val="26"/>
+          <w:lang w:val="en-US"/>
+        </w:rPr>
+        <w:tab/>
+      </w:r>
+      <w:r>
+        <w:rPr>
+          <w:rFonts w:hint="default"/>
+          <w:sz w:val="26"/>
+          <w:szCs w:val="26"/>
+          <w:lang w:val="en-US"/>
+        </w:rPr>
+        <w:t>Xem: Xem chi tiết các thông tin tài khoảng trong hệ thống.</w:t>
+      </w:r>
+    </w:p>
+    <w:p>
+      <w:pPr>
+        <w:spacing w:after="120" w:line="360" w:lineRule="auto"/>
+        <w:jc w:val="left"/>
+        <w:rPr>
+          <w:rFonts w:hint="default"/>
+          <w:sz w:val="26"/>
+          <w:szCs w:val="26"/>
+          <w:lang w:val="en-US"/>
+        </w:rPr>
+      </w:pPr>
+      <w:r>
+        <w:rPr>
+          <w:rFonts w:hint="default"/>
+          <w:sz w:val="26"/>
+          <w:szCs w:val="26"/>
+          <w:lang w:val="en-US"/>
+        </w:rPr>
+        <w:tab/>
+      </w:r>
+      <w:r>
+        <w:rPr>
+          <w:rFonts w:hint="default"/>
+          <w:sz w:val="26"/>
+          <w:szCs w:val="26"/>
+          <w:lang w:val="en-US"/>
+        </w:rPr>
+        <w:tab/>
+      </w:r>
+      <w:r>
+        <w:rPr>
+          <w:rFonts w:hint="default"/>
+          <w:sz w:val="26"/>
+          <w:szCs w:val="26"/>
+          <w:lang w:val="en-US"/>
+        </w:rPr>
+        <w:t>Thêm: Thêm các thông tin cần thiết vào thông tin tài khảong</w:t>
+      </w:r>
+    </w:p>
+    <w:p>
+      <w:pPr>
+        <w:spacing w:after="120" w:line="360" w:lineRule="auto"/>
+        <w:jc w:val="left"/>
+        <w:rPr>
+          <w:rFonts w:hint="default"/>
+          <w:sz w:val="26"/>
+          <w:szCs w:val="26"/>
+          <w:lang w:val="en-US"/>
+        </w:rPr>
+      </w:pPr>
+      <w:r>
+        <w:rPr>
+          <w:rFonts w:hint="default"/>
+          <w:sz w:val="26"/>
+          <w:szCs w:val="26"/>
+          <w:lang w:val="en-US"/>
+        </w:rPr>
+        <w:tab/>
+      </w:r>
+      <w:r>
+        <w:rPr>
+          <w:rFonts w:hint="default"/>
+          <w:sz w:val="26"/>
+          <w:szCs w:val="26"/>
+          <w:lang w:val="en-US"/>
+        </w:rPr>
+        <w:tab/>
+      </w:r>
+      <w:r>
+        <w:rPr>
+          <w:rFonts w:hint="default"/>
+          <w:sz w:val="26"/>
+          <w:szCs w:val="26"/>
+          <w:lang w:val="en-US"/>
+        </w:rPr>
+        <w:t>Xóa: Xóa thông tin tài khoảng khi cần thiết.</w:t>
+      </w:r>
+    </w:p>
+    <w:p>
+      <w:pPr>
+        <w:spacing w:after="120" w:line="360" w:lineRule="auto"/>
+        <w:jc w:val="left"/>
+        <w:rPr>
+          <w:rFonts w:hint="default"/>
+          <w:sz w:val="26"/>
+          <w:szCs w:val="26"/>
+          <w:lang w:val="en-US"/>
+        </w:rPr>
+      </w:pPr>
+      <w:r>
+        <w:rPr>
+          <w:rFonts w:hint="default"/>
+          <w:sz w:val="26"/>
+          <w:szCs w:val="26"/>
+          <w:lang w:val="en-US"/>
+        </w:rPr>
+        <w:tab/>
+      </w:r>
+      <w:r>
+        <w:rPr>
+          <w:rFonts w:hint="default"/>
+          <w:sz w:val="26"/>
+          <w:szCs w:val="26"/>
+          <w:lang w:val="en-US"/>
+        </w:rPr>
+        <w:tab/>
+      </w:r>
+      <w:r>
+        <w:rPr>
+          <w:rFonts w:hint="default"/>
+          <w:sz w:val="26"/>
+          <w:szCs w:val="26"/>
+          <w:lang w:val="en-US"/>
+        </w:rPr>
+        <w:t xml:space="preserve">Tìm kiếm: Tìm kiếm thông tin tai khoảng theo thông tin đã biết trước. </w:t>
+      </w:r>
+    </w:p>
+    <w:p>
+      <w:pPr>
+        <w:spacing w:after="120" w:line="360" w:lineRule="auto"/>
+        <w:jc w:val="left"/>
+        <w:rPr>
+          <w:rFonts w:hint="default"/>
+          <w:sz w:val="26"/>
+          <w:szCs w:val="26"/>
+          <w:lang w:val="en-US"/>
+        </w:rPr>
+      </w:pPr>
+    </w:p>
+    <w:p>
+      <w:pPr>
+        <w:spacing w:after="120" w:line="360" w:lineRule="auto"/>
+        <w:jc w:val="left"/>
+        <w:rPr>
+          <w:rFonts w:hint="default"/>
+          <w:sz w:val="26"/>
+          <w:szCs w:val="26"/>
+          <w:lang w:val="en-US"/>
+        </w:rPr>
+      </w:pPr>
+    </w:p>
+    <w:p>
+      <w:pPr>
+        <w:spacing w:after="120" w:line="360" w:lineRule="auto"/>
+        <w:jc w:val="left"/>
+        <w:rPr>
+          <w:rFonts w:hint="default"/>
+          <w:sz w:val="26"/>
+          <w:szCs w:val="26"/>
+          <w:lang w:val="en-US"/>
+        </w:rPr>
+      </w:pPr>
+    </w:p>
+    <w:p>
+      <w:pPr>
+        <w:spacing w:after="120" w:line="360" w:lineRule="auto"/>
+        <w:jc w:val="left"/>
+        <w:rPr>
+          <w:rFonts w:hint="default"/>
+          <w:sz w:val="26"/>
+          <w:szCs w:val="26"/>
+          <w:lang w:val="en-US"/>
+        </w:rPr>
+      </w:pPr>
+    </w:p>
+    <w:p>
+      <w:pPr>
+        <w:pStyle w:val="36"/>
+        <w:bidi w:val="0"/>
+        <w:outlineLvl w:val="1"/>
+        <w:rPr>
+          <w:rFonts w:hint="default"/>
+          <w:lang w:val="en-US"/>
+        </w:rPr>
+      </w:pPr>
+      <w:bookmarkStart w:id="14" w:name="_Toc27202"/>
+      <w:r>
+        <w:rPr>
+          <w:rFonts w:hint="default"/>
           <w:lang w:val="en-US"/>
         </w:rPr>
         <w:t>Quản lý menu</w:t>
       </w:r>
+      <w:bookmarkEnd w:id="14"/>
     </w:p>
     <w:p>
       <w:pPr>
@@ -11605,11 +13422,410 @@
     <w:p>
       <w:pPr>
         <w:spacing w:after="120" w:line="360" w:lineRule="auto"/>
-        <w:rPr>
-          <w:sz w:val="26"/>
-          <w:szCs w:val="26"/>
-        </w:rPr>
-      </w:pPr>
+        <w:jc w:val="left"/>
+        <w:rPr>
+          <w:rFonts w:hint="default"/>
+          <w:sz w:val="26"/>
+          <w:szCs w:val="26"/>
+          <w:lang w:val="en-US"/>
+        </w:rPr>
+      </w:pPr>
+      <w:r>
+        <w:rPr>
+          <w:rFonts w:hint="default"/>
+          <w:sz w:val="26"/>
+          <w:szCs w:val="26"/>
+          <w:lang w:val="en-US"/>
+        </w:rPr>
+        <w:t>Mô tả chức năng: Quản lý menu cung cấp các khả năng quản lý các thức uống kinh doanh trong quán.</w:t>
+      </w:r>
+    </w:p>
+    <w:p>
+      <w:pPr>
+        <w:spacing w:after="120" w:line="360" w:lineRule="auto"/>
+        <w:jc w:val="left"/>
+        <w:rPr>
+          <w:rFonts w:hint="default"/>
+          <w:sz w:val="26"/>
+          <w:szCs w:val="26"/>
+          <w:lang w:val="en-US"/>
+        </w:rPr>
+      </w:pPr>
+      <w:r>
+        <w:rPr>
+          <w:rFonts w:hint="default"/>
+          <w:sz w:val="26"/>
+          <w:szCs w:val="26"/>
+          <w:lang w:val="en-US"/>
+        </w:rPr>
+        <w:t>Các nhóm chức năng:</w:t>
+      </w:r>
+    </w:p>
+    <w:p>
+      <w:pPr>
+        <w:spacing w:after="120" w:line="360" w:lineRule="auto"/>
+        <w:jc w:val="left"/>
+        <w:rPr>
+          <w:rFonts w:hint="default"/>
+          <w:sz w:val="26"/>
+          <w:szCs w:val="26"/>
+          <w:lang w:val="en-US"/>
+        </w:rPr>
+      </w:pPr>
+      <w:r>
+        <w:rPr>
+          <w:rFonts w:hint="default"/>
+          <w:sz w:val="26"/>
+          <w:szCs w:val="26"/>
+          <w:lang w:val="en-US"/>
+        </w:rPr>
+        <w:tab/>
+      </w:r>
+      <w:r>
+        <w:rPr>
+          <w:rFonts w:hint="default"/>
+          <w:sz w:val="26"/>
+          <w:szCs w:val="26"/>
+          <w:lang w:val="en-US"/>
+        </w:rPr>
+        <w:t>Quản lý:</w:t>
+      </w:r>
+    </w:p>
+    <w:p>
+      <w:pPr>
+        <w:spacing w:after="120" w:line="360" w:lineRule="auto"/>
+        <w:jc w:val="left"/>
+        <w:rPr>
+          <w:rFonts w:hint="default"/>
+          <w:sz w:val="26"/>
+          <w:szCs w:val="26"/>
+          <w:lang w:val="en-US"/>
+        </w:rPr>
+      </w:pPr>
+      <w:r>
+        <w:rPr>
+          <w:rFonts w:hint="default"/>
+          <w:sz w:val="26"/>
+          <w:szCs w:val="26"/>
+          <w:lang w:val="en-US"/>
+        </w:rPr>
+        <w:tab/>
+      </w:r>
+      <w:r>
+        <w:rPr>
+          <w:rFonts w:hint="default"/>
+          <w:sz w:val="26"/>
+          <w:szCs w:val="26"/>
+          <w:lang w:val="en-US"/>
+        </w:rPr>
+        <w:tab/>
+      </w:r>
+      <w:r>
+        <w:rPr>
+          <w:rFonts w:hint="default"/>
+          <w:sz w:val="26"/>
+          <w:szCs w:val="26"/>
+          <w:lang w:val="en-US"/>
+        </w:rPr>
+        <w:t>Xem: Xem chi tiết các thông tin thức uống trong hệ thống.</w:t>
+      </w:r>
+    </w:p>
+    <w:p>
+      <w:pPr>
+        <w:spacing w:after="120" w:line="360" w:lineRule="auto"/>
+        <w:jc w:val="left"/>
+        <w:rPr>
+          <w:rFonts w:hint="default"/>
+          <w:sz w:val="26"/>
+          <w:szCs w:val="26"/>
+          <w:lang w:val="en-US"/>
+        </w:rPr>
+      </w:pPr>
+      <w:r>
+        <w:rPr>
+          <w:rFonts w:hint="default"/>
+          <w:sz w:val="26"/>
+          <w:szCs w:val="26"/>
+          <w:lang w:val="en-US"/>
+        </w:rPr>
+        <w:tab/>
+      </w:r>
+      <w:r>
+        <w:rPr>
+          <w:rFonts w:hint="default"/>
+          <w:sz w:val="26"/>
+          <w:szCs w:val="26"/>
+          <w:lang w:val="en-US"/>
+        </w:rPr>
+        <w:tab/>
+      </w:r>
+      <w:r>
+        <w:rPr>
+          <w:rFonts w:hint="default"/>
+          <w:sz w:val="26"/>
+          <w:szCs w:val="26"/>
+          <w:lang w:val="en-US"/>
+        </w:rPr>
+        <w:t>Thêm: Thêm các thức uống mới vào trong menu.</w:t>
+      </w:r>
+    </w:p>
+    <w:p>
+      <w:pPr>
+        <w:spacing w:after="120" w:line="360" w:lineRule="auto"/>
+        <w:jc w:val="left"/>
+        <w:rPr>
+          <w:rFonts w:hint="default"/>
+          <w:sz w:val="26"/>
+          <w:szCs w:val="26"/>
+          <w:lang w:val="en-US"/>
+        </w:rPr>
+      </w:pPr>
+      <w:r>
+        <w:rPr>
+          <w:rFonts w:hint="default"/>
+          <w:sz w:val="26"/>
+          <w:szCs w:val="26"/>
+          <w:lang w:val="en-US"/>
+        </w:rPr>
+        <w:tab/>
+      </w:r>
+      <w:r>
+        <w:rPr>
+          <w:rFonts w:hint="default"/>
+          <w:sz w:val="26"/>
+          <w:szCs w:val="26"/>
+          <w:lang w:val="en-US"/>
+        </w:rPr>
+        <w:tab/>
+      </w:r>
+      <w:r>
+        <w:rPr>
+          <w:rFonts w:hint="default"/>
+          <w:sz w:val="26"/>
+          <w:szCs w:val="26"/>
+          <w:lang w:val="en-US"/>
+        </w:rPr>
+        <w:t>Xóa: Xóa thức uống khi cần thiết.</w:t>
+      </w:r>
+    </w:p>
+    <w:p>
+      <w:pPr>
+        <w:spacing w:after="120" w:line="360" w:lineRule="auto"/>
+        <w:jc w:val="left"/>
+        <w:rPr>
+          <w:rFonts w:hint="default"/>
+          <w:sz w:val="26"/>
+          <w:szCs w:val="26"/>
+          <w:lang w:val="en-US"/>
+        </w:rPr>
+      </w:pPr>
+      <w:r>
+        <w:rPr>
+          <w:rFonts w:hint="default"/>
+          <w:sz w:val="26"/>
+          <w:szCs w:val="26"/>
+          <w:lang w:val="en-US"/>
+        </w:rPr>
+        <w:tab/>
+      </w:r>
+      <w:r>
+        <w:rPr>
+          <w:rFonts w:hint="default"/>
+          <w:sz w:val="26"/>
+          <w:szCs w:val="26"/>
+          <w:lang w:val="en-US"/>
+        </w:rPr>
+        <w:tab/>
+      </w:r>
+      <w:r>
+        <w:rPr>
+          <w:rFonts w:hint="default"/>
+          <w:sz w:val="26"/>
+          <w:szCs w:val="26"/>
+          <w:lang w:val="en-US"/>
+        </w:rPr>
+        <w:t xml:space="preserve">Tìm kiếm: Tìm kiếm thức uống theo thông tin đã biết trước. </w:t>
+      </w:r>
+    </w:p>
+    <w:p>
+      <w:pPr>
+        <w:spacing w:after="120" w:line="360" w:lineRule="auto"/>
+        <w:ind w:firstLine="720" w:firstLineChars="0"/>
+        <w:jc w:val="left"/>
+        <w:rPr>
+          <w:rFonts w:hint="default"/>
+          <w:sz w:val="26"/>
+          <w:szCs w:val="26"/>
+          <w:lang w:val="en-US"/>
+        </w:rPr>
+      </w:pPr>
+      <w:r>
+        <w:rPr>
+          <w:rFonts w:hint="default"/>
+          <w:sz w:val="26"/>
+          <w:szCs w:val="26"/>
+          <w:lang w:val="en-US"/>
+        </w:rPr>
+        <w:t>Nhân viên:</w:t>
+      </w:r>
+    </w:p>
+    <w:p>
+      <w:pPr>
+        <w:spacing w:after="120" w:line="360" w:lineRule="auto"/>
+        <w:jc w:val="left"/>
+        <w:rPr>
+          <w:rFonts w:hint="default"/>
+          <w:sz w:val="26"/>
+          <w:szCs w:val="26"/>
+          <w:lang w:val="en-US"/>
+        </w:rPr>
+      </w:pPr>
+      <w:r>
+        <w:rPr>
+          <w:rFonts w:hint="default"/>
+          <w:sz w:val="26"/>
+          <w:szCs w:val="26"/>
+          <w:lang w:val="en-US"/>
+        </w:rPr>
+        <w:tab/>
+      </w:r>
+      <w:r>
+        <w:rPr>
+          <w:rFonts w:hint="default"/>
+          <w:sz w:val="26"/>
+          <w:szCs w:val="26"/>
+          <w:lang w:val="en-US"/>
+        </w:rPr>
+        <w:tab/>
+      </w:r>
+      <w:bookmarkStart w:id="16" w:name="_GoBack"/>
+      <w:bookmarkEnd w:id="16"/>
+      <w:r>
+        <w:rPr>
+          <w:rFonts w:hint="default"/>
+          <w:sz w:val="26"/>
+          <w:szCs w:val="26"/>
+          <w:lang w:val="en-US"/>
+        </w:rPr>
+        <w:t>Xem: Xem chi tiết các thông tin thức uống trong hệ thống.</w:t>
+      </w:r>
+    </w:p>
+    <w:p>
+      <w:pPr>
+        <w:spacing w:after="120" w:line="360" w:lineRule="auto"/>
+        <w:jc w:val="left"/>
+        <w:rPr>
+          <w:rFonts w:hint="default"/>
+          <w:sz w:val="26"/>
+          <w:szCs w:val="26"/>
+          <w:lang w:val="en-US"/>
+        </w:rPr>
+      </w:pPr>
+      <w:r>
+        <w:rPr>
+          <w:rFonts w:hint="default"/>
+          <w:sz w:val="26"/>
+          <w:szCs w:val="26"/>
+          <w:lang w:val="en-US"/>
+        </w:rPr>
+        <w:tab/>
+      </w:r>
+      <w:r>
+        <w:rPr>
+          <w:rFonts w:hint="default"/>
+          <w:sz w:val="26"/>
+          <w:szCs w:val="26"/>
+          <w:lang w:val="en-US"/>
+        </w:rPr>
+        <w:tab/>
+      </w:r>
+      <w:r>
+        <w:rPr>
+          <w:rFonts w:hint="default"/>
+          <w:sz w:val="26"/>
+          <w:szCs w:val="26"/>
+          <w:lang w:val="en-US"/>
+        </w:rPr>
+        <w:t>Thêm: Thêm các thức uống mới vào trong menu.</w:t>
+      </w:r>
+    </w:p>
+    <w:p>
+      <w:pPr>
+        <w:spacing w:after="120" w:line="360" w:lineRule="auto"/>
+        <w:jc w:val="left"/>
+        <w:rPr>
+          <w:rFonts w:hint="default"/>
+          <w:sz w:val="26"/>
+          <w:szCs w:val="26"/>
+          <w:lang w:val="en-US"/>
+        </w:rPr>
+      </w:pPr>
+      <w:r>
+        <w:rPr>
+          <w:rFonts w:hint="default"/>
+          <w:sz w:val="26"/>
+          <w:szCs w:val="26"/>
+          <w:lang w:val="en-US"/>
+        </w:rPr>
+        <w:tab/>
+      </w:r>
+      <w:r>
+        <w:rPr>
+          <w:rFonts w:hint="default"/>
+          <w:sz w:val="26"/>
+          <w:szCs w:val="26"/>
+          <w:lang w:val="en-US"/>
+        </w:rPr>
+        <w:tab/>
+      </w:r>
+      <w:r>
+        <w:rPr>
+          <w:rFonts w:hint="default"/>
+          <w:sz w:val="26"/>
+          <w:szCs w:val="26"/>
+          <w:lang w:val="en-US"/>
+        </w:rPr>
+        <w:t>Xóa: Xóa thức uống khi cần thiết.</w:t>
+      </w:r>
+    </w:p>
+    <w:p>
+      <w:pPr>
+        <w:spacing w:after="120" w:line="360" w:lineRule="auto"/>
+        <w:jc w:val="left"/>
+        <w:rPr>
+          <w:rFonts w:hint="default"/>
+          <w:sz w:val="26"/>
+          <w:szCs w:val="26"/>
+          <w:lang w:val="en-US"/>
+        </w:rPr>
+      </w:pPr>
+      <w:r>
+        <w:rPr>
+          <w:rFonts w:hint="default"/>
+          <w:sz w:val="26"/>
+          <w:szCs w:val="26"/>
+          <w:lang w:val="en-US"/>
+        </w:rPr>
+        <w:tab/>
+      </w:r>
+      <w:r>
+        <w:rPr>
+          <w:rFonts w:hint="default"/>
+          <w:sz w:val="26"/>
+          <w:szCs w:val="26"/>
+          <w:lang w:val="en-US"/>
+        </w:rPr>
+        <w:tab/>
+      </w:r>
+      <w:r>
+        <w:rPr>
+          <w:rFonts w:hint="default"/>
+          <w:sz w:val="26"/>
+          <w:szCs w:val="26"/>
+          <w:lang w:val="en-US"/>
+        </w:rPr>
+        <w:t xml:space="preserve">Tìm kiếm: Tìm kiếm thức uống theo thông tin đã biết trước. </w:t>
+      </w:r>
     </w:p>
     <w:p>
       <w:pPr>
@@ -16373,7 +18589,7 @@
           <w:lang w:val="vi-VN"/>
         </w:rPr>
       </w:pPr>
-      <w:bookmarkStart w:id="11" w:name="_Toc21549"/>
+      <w:bookmarkStart w:id="15" w:name="_Toc28245"/>
       <w:r>
         <w:rPr>
           <w:b/>
@@ -16383,7 +18599,7 @@
         </w:rPr>
         <w:t>TÀI LIỆU THAM KHẢO</w:t>
       </w:r>
-      <w:bookmarkEnd w:id="11"/>
+      <w:bookmarkEnd w:id="15"/>
     </w:p>
     <w:p>
       <w:pPr>
@@ -16564,10 +18780,10 @@
     <w:lsdException w:uiPriority="99" w:name="index 7"/>
     <w:lsdException w:uiPriority="99" w:name="index 8"/>
     <w:lsdException w:uiPriority="99" w:name="index 9"/>
-    <w:lsdException w:uiPriority="39" w:semiHidden="0" w:name="toc 1"/>
+    <w:lsdException w:qFormat="1" w:uiPriority="39" w:semiHidden="0" w:name="toc 1"/>
     <w:lsdException w:qFormat="1" w:uiPriority="39" w:semiHidden="0" w:name="toc 2"/>
-    <w:lsdException w:uiPriority="39" w:semiHidden="0" w:name="toc 3"/>
-    <w:lsdException w:uiPriority="39" w:semiHidden="0" w:name="toc 4"/>
+    <w:lsdException w:qFormat="1" w:uiPriority="39" w:semiHidden="0" w:name="toc 3"/>
+    <w:lsdException w:qFormat="1" w:uiPriority="39" w:semiHidden="0" w:name="toc 4"/>
     <w:lsdException w:uiPriority="39" w:name="toc 5"/>
     <w:lsdException w:uiPriority="39" w:name="toc 6"/>
     <w:lsdException w:uiPriority="39" w:name="toc 7"/>
@@ -16580,11 +18796,11 @@
     <w:lsdException w:qFormat="1" w:uiPriority="99" w:semiHidden="0" w:name="footer"/>
     <w:lsdException w:uiPriority="99" w:name="index heading"/>
     <w:lsdException w:qFormat="1" w:uiPriority="35" w:semiHidden="0" w:name="caption"/>
-    <w:lsdException w:uiPriority="99" w:semiHidden="0" w:name="table of figures"/>
+    <w:lsdException w:qFormat="1" w:uiPriority="99" w:semiHidden="0" w:name="table of figures"/>
     <w:lsdException w:uiPriority="99" w:name="envelope address"/>
     <w:lsdException w:uiPriority="99" w:name="envelope return"/>
     <w:lsdException w:uiPriority="99" w:name="footnote reference"/>
-    <w:lsdException w:uiPriority="0" w:semiHidden="0" w:name="annotation reference"/>
+    <w:lsdException w:qFormat="1" w:uiPriority="0" w:semiHidden="0" w:name="annotation reference"/>
     <w:lsdException w:uiPriority="99" w:name="line number"/>
     <w:lsdException w:uiPriority="99" w:name="page number"/>
     <w:lsdException w:uiPriority="99" w:name="endnote reference"/>
@@ -16630,14 +18846,14 @@
     <w:lsdException w:uiPriority="99" w:name="Body Text Indent 2"/>
     <w:lsdException w:uiPriority="99" w:name="Body Text Indent 3"/>
     <w:lsdException w:uiPriority="99" w:name="Block Text"/>
-    <w:lsdException w:uiPriority="99" w:semiHidden="0" w:name="Hyperlink"/>
+    <w:lsdException w:qFormat="1" w:uiPriority="99" w:semiHidden="0" w:name="Hyperlink"/>
     <w:lsdException w:uiPriority="99" w:name="FollowedHyperlink"/>
     <w:lsdException w:qFormat="1" w:unhideWhenUsed="0" w:uiPriority="22" w:semiHidden="0" w:name="Strong"/>
     <w:lsdException w:qFormat="1" w:unhideWhenUsed="0" w:uiPriority="20" w:semiHidden="0" w:name="Emphasis"/>
     <w:lsdException w:uiPriority="99" w:name="Document Map"/>
     <w:lsdException w:uiPriority="99" w:name="Plain Text"/>
     <w:lsdException w:uiPriority="99" w:name="E-mail Signature"/>
-    <w:lsdException w:uiPriority="99" w:name="Normal (Web)"/>
+    <w:lsdException w:qFormat="1" w:uiPriority="99" w:name="Normal (Web)"/>
     <w:lsdException w:uiPriority="99" w:name="HTML Acronym"/>
     <w:lsdException w:uiPriority="99" w:name="HTML Address"/>
     <w:lsdException w:uiPriority="99" w:name="HTML Cite"/>
@@ -16693,7 +18909,7 @@
     <w:lsdException w:uiPriority="99" w:name="Table Web 2"/>
     <w:lsdException w:uiPriority="99" w:name="Table Web 3"/>
     <w:lsdException w:qFormat="1" w:uiPriority="99" w:name="Balloon Text"/>
-    <w:lsdException w:unhideWhenUsed="0" w:uiPriority="59" w:semiHidden="0" w:name="Table Grid"/>
+    <w:lsdException w:qFormat="1" w:unhideWhenUsed="0" w:uiPriority="59" w:semiHidden="0" w:name="Table Grid"/>
     <w:lsdException w:uiPriority="99" w:name="Table Theme"/>
     <w:lsdException w:unhideWhenUsed="0" w:uiPriority="60" w:semiHidden="0" w:name="Light Shading"/>
     <w:lsdException w:unhideWhenUsed="0" w:uiPriority="61" w:semiHidden="0" w:name="Light List"/>
@@ -16968,6 +19184,7 @@
     <w:name w:val="annotation reference"/>
     <w:basedOn w:val="6"/>
     <w:unhideWhenUsed/>
+    <w:qFormat/>
     <w:uiPriority w:val="0"/>
     <w:rPr>
       <w:sz w:val="16"/>
@@ -17042,6 +19259,7 @@
     <w:name w:val="Hyperlink"/>
     <w:basedOn w:val="6"/>
     <w:unhideWhenUsed/>
+    <w:qFormat/>
     <w:uiPriority w:val="99"/>
     <w:rPr>
       <w:color w:val="0000FF" w:themeColor="hyperlink"/>
@@ -17058,6 +19276,7 @@
     <w:basedOn w:val="1"/>
     <w:semiHidden/>
     <w:unhideWhenUsed/>
+    <w:qFormat/>
     <w:uiPriority w:val="99"/>
     <w:pPr>
       <w:spacing w:before="100" w:beforeAutospacing="1" w:after="100" w:afterAutospacing="1"/>
@@ -17076,6 +19295,7 @@
   <w:style w:type="table" w:styleId="19">
     <w:name w:val="Table Grid"/>
     <w:basedOn w:val="7"/>
+    <w:qFormat/>
     <w:uiPriority w:val="59"/>
     <w:tblPr>
       <w:tblBorders>
@@ -17093,6 +19313,7 @@
     <w:basedOn w:val="1"/>
     <w:next w:val="1"/>
     <w:unhideWhenUsed/>
+    <w:qFormat/>
     <w:uiPriority w:val="99"/>
     <w:pPr>
       <w:spacing w:line="360" w:lineRule="auto"/>
@@ -17106,6 +19327,7 @@
     <w:basedOn w:val="1"/>
     <w:next w:val="1"/>
     <w:unhideWhenUsed/>
+    <w:qFormat/>
     <w:uiPriority w:val="39"/>
     <w:pPr>
       <w:spacing w:line="360" w:lineRule="auto"/>
@@ -17134,6 +19356,7 @@
     <w:basedOn w:val="1"/>
     <w:next w:val="1"/>
     <w:unhideWhenUsed/>
+    <w:qFormat/>
     <w:uiPriority w:val="39"/>
     <w:pPr>
       <w:spacing w:line="360" w:lineRule="auto"/>
@@ -17148,6 +19371,7 @@
     <w:basedOn w:val="1"/>
     <w:next w:val="1"/>
     <w:unhideWhenUsed/>
+    <w:qFormat/>
     <w:uiPriority w:val="39"/>
     <w:pPr>
       <w:spacing w:line="360" w:lineRule="auto"/>
@@ -17162,6 +19386,7 @@
     <w:basedOn w:val="6"/>
     <w:link w:val="8"/>
     <w:semiHidden/>
+    <w:qFormat/>
     <w:uiPriority w:val="99"/>
     <w:rPr>
       <w:rFonts w:ascii="Tahoma" w:hAnsi="Tahoma" w:eastAsia="Times New Roman" w:cs="Tahoma"/>
@@ -17173,6 +19398,7 @@
     <w:name w:val="Văn bản Chú thích Char"/>
     <w:basedOn w:val="6"/>
     <w:link w:val="11"/>
+    <w:qFormat/>
     <w:uiPriority w:val="0"/>
     <w:rPr>
       <w:rFonts w:eastAsia="Times New Roman" w:cs="Times New Roman"/>
@@ -17185,6 +19411,7 @@
     <w:basedOn w:val="26"/>
     <w:link w:val="12"/>
     <w:semiHidden/>
+    <w:qFormat/>
     <w:uiPriority w:val="99"/>
     <w:rPr>
       <w:rFonts w:eastAsia="Times New Roman" w:cs="Times New Roman"/>
@@ -17365,6 +19592,7 @@
     <w:name w:val="Tiểu mục cấp 1 Char"/>
     <w:basedOn w:val="6"/>
     <w:link w:val="36"/>
+    <w:qFormat/>
     <w:uiPriority w:val="0"/>
     <w:rPr>
       <w:rFonts w:eastAsia="Times New Roman" w:cs="Times New Roman"/>
@@ -17394,6 +19622,7 @@
     <w:name w:val="Tiểu mục cấp 2 Char"/>
     <w:basedOn w:val="6"/>
     <w:link w:val="38"/>
+    <w:qFormat/>
     <w:uiPriority w:val="0"/>
     <w:rPr>
       <w:rFonts w:eastAsia="Times New Roman" w:cs="Times New Roman"/>
@@ -17407,6 +19636,7 @@
     <w:name w:val="Đầu đề 1 Char"/>
     <w:basedOn w:val="6"/>
     <w:link w:val="2"/>
+    <w:qFormat/>
     <w:uiPriority w:val="9"/>
     <w:rPr>
       <w:rFonts w:asciiTheme="majorHAnsi" w:hAnsiTheme="majorHAnsi" w:eastAsiaTheme="majorEastAsia" w:cstheme="majorBidi"/>
@@ -17421,6 +19651,7 @@
     <w:name w:val="Tiểu mục cấp 3 Char"/>
     <w:basedOn w:val="6"/>
     <w:link w:val="40"/>
+    <w:qFormat/>
     <w:uiPriority w:val="0"/>
     <w:rPr>
       <w:rFonts w:eastAsia="Times New Roman" w:cs="Times New Roman"/>
@@ -17433,6 +19664,7 @@
     <w:basedOn w:val="6"/>
     <w:link w:val="3"/>
     <w:semiHidden/>
+    <w:qFormat/>
     <w:uiPriority w:val="9"/>
     <w:rPr>
       <w:rFonts w:asciiTheme="majorHAnsi" w:hAnsiTheme="majorHAnsi" w:eastAsiaTheme="majorEastAsia" w:cstheme="majorBidi"/>
@@ -17473,6 +19705,7 @@
     <w:basedOn w:val="6"/>
     <w:link w:val="5"/>
     <w:semiHidden/>
+    <w:qFormat/>
     <w:uiPriority w:val="9"/>
     <w:rPr>
       <w:rFonts w:asciiTheme="majorHAnsi" w:hAnsiTheme="majorHAnsi" w:eastAsiaTheme="majorEastAsia" w:cstheme="majorBidi"/>
@@ -17510,6 +19743,7 @@
     <w:name w:val="Bảng biểu - nội dung Char"/>
     <w:basedOn w:val="32"/>
     <w:link w:val="47"/>
+    <w:qFormat/>
     <w:uiPriority w:val="0"/>
     <w:rPr>
       <w:rFonts w:eastAsia="Times New Roman" w:cs="Times New Roman"/>
@@ -17554,6 +19788,7 @@
   </w:style>
   <w:style w:type="paragraph" w:customStyle="1" w:styleId="52">
     <w:name w:val="WPSOffice手动目录 2"/>
+    <w:qFormat/>
     <w:uiPriority w:val="0"/>
     <w:pPr>
       <w:ind w:leftChars="200"/>

</xml_diff>